<commit_message>
transport buss section content added
</commit_message>
<xml_diff>
--- a/images/transport/transport.docx
+++ b/images/transport/transport.docx
@@ -170,7 +170,7 @@
         </w:rPr>
         <w:t>The </w:t>
       </w:r>
-      <w:hyperlink r:id="rId4" w:tooltip="Stockholm Metro" w:history="1">
+      <w:hyperlink r:id="rId5" w:tooltip="Stockholm Metro" w:history="1">
         <w:r>
           <w:rPr>
             <w:color w:val="202122"/>
@@ -929,9 +929,1872 @@
     </w:p>
     <w:p>
       <w:pPr>
-        <w:rPr>
-          <w:sz w:val="28"/>
-          <w:szCs w:val="28"/>
+        <w:pStyle w:val="2"/>
+        <w:shd w:val="clear" w:color="auto" w:fill="FFFFFF"/>
+        <w:spacing w:before="374"/>
+        <w:rPr>
+          <w:rFonts w:ascii="Segoe UI" w:hAnsi="Segoe UI" w:cs="Segoe UI"/>
+          <w:b w:val="0"/>
+          <w:bCs w:val="0"/>
+          <w:color w:val="A01410"/>
+          <w:sz w:val="52"/>
+          <w:szCs w:val="52"/>
+          <w:lang w:val="en-US"/>
+        </w:rPr>
+      </w:pPr>
+      <w:r>
+        <w:rPr>
+          <w:rFonts w:ascii="Segoe UI" w:hAnsi="Segoe UI" w:cs="Segoe UI"/>
+          <w:b w:val="0"/>
+          <w:bCs w:val="0"/>
+          <w:color w:val="A01410"/>
+          <w:sz w:val="52"/>
+          <w:szCs w:val="52"/>
+          <w:lang w:val="en-US"/>
+        </w:rPr>
+        <w:t xml:space="preserve">Tickets, Validity and Prices </w:t>
+      </w:r>
+      <w:proofErr w:type="gramStart"/>
+      <w:r>
+        <w:rPr>
+          <w:rFonts w:ascii="Segoe UI" w:hAnsi="Segoe UI" w:cs="Segoe UI"/>
+          <w:b w:val="0"/>
+          <w:bCs w:val="0"/>
+          <w:color w:val="A01410"/>
+          <w:sz w:val="52"/>
+          <w:szCs w:val="52"/>
+          <w:lang w:val="en-US"/>
+        </w:rPr>
+        <w:t>For</w:t>
+      </w:r>
+      <w:proofErr w:type="gramEnd"/>
+      <w:r>
+        <w:rPr>
+          <w:rFonts w:ascii="Segoe UI" w:hAnsi="Segoe UI" w:cs="Segoe UI"/>
+          <w:b w:val="0"/>
+          <w:bCs w:val="0"/>
+          <w:color w:val="A01410"/>
+          <w:sz w:val="52"/>
+          <w:szCs w:val="52"/>
+          <w:lang w:val="en-US"/>
+        </w:rPr>
+        <w:t xml:space="preserve"> Public Transport in Stockholm</w:t>
+      </w:r>
+    </w:p>
+    <w:p>
+      <w:pPr>
+        <w:pStyle w:val="a4"/>
+        <w:shd w:val="clear" w:color="auto" w:fill="FFFFFF"/>
+        <w:spacing w:before="0" w:beforeAutospacing="0" w:after="0" w:afterAutospacing="0"/>
+        <w:rPr>
+          <w:rFonts w:ascii="Segoe UI" w:hAnsi="Segoe UI" w:cs="Segoe UI"/>
+          <w:color w:val="555555"/>
+          <w:sz w:val="34"/>
+          <w:szCs w:val="34"/>
+          <w:lang w:val="en-US"/>
+        </w:rPr>
+      </w:pPr>
+      <w:r>
+        <w:rPr>
+          <w:rFonts w:ascii="Segoe UI" w:hAnsi="Segoe UI" w:cs="Segoe UI"/>
+          <w:color w:val="555555"/>
+          <w:sz w:val="34"/>
+          <w:szCs w:val="34"/>
+          <w:lang w:val="en-US"/>
+        </w:rPr>
+        <w:t>In Stockholm you can buy single travel tickets for public transport or buy a travel card called SL-Access, top it up with the desired amount and travel until no more funds are available. This is called </w:t>
+      </w:r>
+      <w:proofErr w:type="spellStart"/>
+      <w:r>
+        <w:rPr>
+          <w:rStyle w:val="a6"/>
+          <w:rFonts w:ascii="inherit" w:hAnsi="inherit" w:cs="Segoe UI"/>
+          <w:color w:val="555555"/>
+          <w:sz w:val="34"/>
+          <w:szCs w:val="34"/>
+          <w:bdr w:val="none" w:sz="0" w:space="0" w:color="auto" w:frame="1"/>
+          <w:lang w:val="en-US"/>
+        </w:rPr>
+        <w:t>reskassa</w:t>
+      </w:r>
+      <w:proofErr w:type="spellEnd"/>
+      <w:r>
+        <w:rPr>
+          <w:rStyle w:val="a6"/>
+          <w:rFonts w:ascii="inherit" w:hAnsi="inherit" w:cs="Segoe UI"/>
+          <w:color w:val="555555"/>
+          <w:sz w:val="34"/>
+          <w:szCs w:val="34"/>
+          <w:bdr w:val="none" w:sz="0" w:space="0" w:color="auto" w:frame="1"/>
+          <w:lang w:val="en-US"/>
+        </w:rPr>
+        <w:t> </w:t>
+      </w:r>
+      <w:r>
+        <w:rPr>
+          <w:rFonts w:ascii="Segoe UI" w:hAnsi="Segoe UI" w:cs="Segoe UI"/>
+          <w:color w:val="555555"/>
+          <w:sz w:val="34"/>
+          <w:szCs w:val="34"/>
+          <w:lang w:val="en-US"/>
+        </w:rPr>
+        <w:t xml:space="preserve">and its way cheaper even for the sporadic commuter. </w:t>
+      </w:r>
+      <w:proofErr w:type="spellStart"/>
+      <w:r>
+        <w:rPr>
+          <w:rFonts w:ascii="Segoe UI" w:hAnsi="Segoe UI" w:cs="Segoe UI"/>
+          <w:color w:val="555555"/>
+          <w:sz w:val="34"/>
+          <w:szCs w:val="34"/>
+        </w:rPr>
+        <w:t>The</w:t>
+      </w:r>
+      <w:proofErr w:type="spellEnd"/>
+      <w:r>
+        <w:rPr>
+          <w:rFonts w:ascii="Segoe UI" w:hAnsi="Segoe UI" w:cs="Segoe UI"/>
+          <w:color w:val="555555"/>
+          <w:sz w:val="34"/>
+          <w:szCs w:val="34"/>
+        </w:rPr>
+        <w:t xml:space="preserve"> </w:t>
+      </w:r>
+      <w:proofErr w:type="spellStart"/>
+      <w:r>
+        <w:rPr>
+          <w:rFonts w:ascii="Segoe UI" w:hAnsi="Segoe UI" w:cs="Segoe UI"/>
+          <w:color w:val="555555"/>
+          <w:sz w:val="34"/>
+          <w:szCs w:val="34"/>
+        </w:rPr>
+        <w:t>SL-Access</w:t>
+      </w:r>
+      <w:proofErr w:type="spellEnd"/>
+      <w:r>
+        <w:rPr>
+          <w:rFonts w:ascii="Segoe UI" w:hAnsi="Segoe UI" w:cs="Segoe UI"/>
+          <w:color w:val="555555"/>
+          <w:sz w:val="34"/>
+          <w:szCs w:val="34"/>
+        </w:rPr>
+        <w:t xml:space="preserve"> </w:t>
+      </w:r>
+      <w:proofErr w:type="spellStart"/>
+      <w:r>
+        <w:rPr>
+          <w:rFonts w:ascii="Segoe UI" w:hAnsi="Segoe UI" w:cs="Segoe UI"/>
+          <w:color w:val="555555"/>
+          <w:sz w:val="34"/>
+          <w:szCs w:val="34"/>
+        </w:rPr>
+        <w:t>card</w:t>
+      </w:r>
+      <w:proofErr w:type="spellEnd"/>
+      <w:r>
+        <w:rPr>
+          <w:rFonts w:ascii="Segoe UI" w:hAnsi="Segoe UI" w:cs="Segoe UI"/>
+          <w:color w:val="555555"/>
+          <w:sz w:val="34"/>
+          <w:szCs w:val="34"/>
+        </w:rPr>
+        <w:t xml:space="preserve"> </w:t>
+      </w:r>
+      <w:proofErr w:type="spellStart"/>
+      <w:r>
+        <w:rPr>
+          <w:rFonts w:ascii="Segoe UI" w:hAnsi="Segoe UI" w:cs="Segoe UI"/>
+          <w:color w:val="555555"/>
+          <w:sz w:val="34"/>
+          <w:szCs w:val="34"/>
+        </w:rPr>
+        <w:t>costs</w:t>
+      </w:r>
+      <w:proofErr w:type="spellEnd"/>
+      <w:r>
+        <w:rPr>
+          <w:rFonts w:ascii="Segoe UI" w:hAnsi="Segoe UI" w:cs="Segoe UI"/>
+          <w:color w:val="555555"/>
+          <w:sz w:val="34"/>
+          <w:szCs w:val="34"/>
+        </w:rPr>
+        <w:t xml:space="preserve"> 20 SEK (1.90 € / $2.10 /£1.60).</w:t>
+      </w:r>
+    </w:p>
+    <w:p>
+      <w:pPr>
+        <w:pStyle w:val="a4"/>
+        <w:shd w:val="clear" w:color="auto" w:fill="FFFFFF"/>
+        <w:spacing w:before="0" w:beforeAutospacing="0" w:after="0" w:afterAutospacing="0"/>
+        <w:rPr>
+          <w:rFonts w:ascii="Segoe UI" w:hAnsi="Segoe UI" w:cs="Segoe UI"/>
+          <w:color w:val="555555"/>
+          <w:sz w:val="34"/>
+          <w:szCs w:val="34"/>
+          <w:lang w:val="en-US"/>
+        </w:rPr>
+      </w:pPr>
+    </w:p>
+    <w:p>
+      <w:pPr>
+        <w:shd w:val="clear" w:color="auto" w:fill="FFFFFF"/>
+        <w:spacing w:after="240" w:line="240" w:lineRule="auto"/>
+        <w:rPr>
+          <w:rFonts w:ascii="Segoe UI" w:eastAsia="Times New Roman" w:hAnsi="Segoe UI" w:cs="Segoe UI"/>
+          <w:color w:val="555555"/>
+          <w:sz w:val="34"/>
+          <w:szCs w:val="34"/>
+          <w:lang w:val="en-US" w:eastAsia="ru-RU"/>
+        </w:rPr>
+      </w:pPr>
+      <w:r>
+        <w:rPr>
+          <w:rFonts w:ascii="Segoe UI" w:eastAsia="Times New Roman" w:hAnsi="Segoe UI" w:cs="Segoe UI"/>
+          <w:color w:val="555555"/>
+          <w:sz w:val="34"/>
+          <w:szCs w:val="34"/>
+          <w:lang w:val="en-US" w:eastAsia="ru-RU"/>
+        </w:rPr>
+        <w:t>Single ticket prices for transportation in Stockholm are as follow:</w:t>
+      </w:r>
+    </w:p>
+    <w:p>
+      <w:pPr>
+        <w:numPr>
+          <w:ilvl w:val="0"/>
+          <w:numId w:val="2"/>
+        </w:numPr>
+        <w:shd w:val="clear" w:color="auto" w:fill="FFFFFF"/>
+        <w:spacing w:after="0" w:line="240" w:lineRule="auto"/>
+        <w:ind w:left="384"/>
+        <w:rPr>
+          <w:rFonts w:ascii="Segoe UI" w:eastAsia="Times New Roman" w:hAnsi="Segoe UI" w:cs="Segoe UI"/>
+          <w:color w:val="555555"/>
+          <w:sz w:val="34"/>
+          <w:szCs w:val="34"/>
+          <w:lang w:val="en-US" w:eastAsia="ru-RU"/>
+        </w:rPr>
+      </w:pPr>
+      <w:r>
+        <w:rPr>
+          <w:rFonts w:ascii="inherit" w:eastAsia="Times New Roman" w:hAnsi="inherit" w:cs="Segoe UI"/>
+          <w:b/>
+          <w:bCs/>
+          <w:color w:val="555555"/>
+          <w:sz w:val="34"/>
+          <w:lang w:val="en-US" w:eastAsia="ru-RU"/>
+        </w:rPr>
+        <w:t>Single ticket bought on board</w:t>
+      </w:r>
+      <w:r>
+        <w:rPr>
+          <w:rFonts w:ascii="Segoe UI" w:eastAsia="Times New Roman" w:hAnsi="Segoe UI" w:cs="Segoe UI"/>
+          <w:color w:val="555555"/>
+          <w:sz w:val="34"/>
+          <w:szCs w:val="34"/>
+          <w:lang w:val="en-US" w:eastAsia="ru-RU"/>
+        </w:rPr>
+        <w:t> (when possible): 50 SEK (4.75 € / $5.20 / £4 ) adults; 34 SEK (3.25 € / $3.50 / £2.75) other categories</w:t>
+      </w:r>
+    </w:p>
+    <w:p>
+      <w:pPr>
+        <w:numPr>
+          <w:ilvl w:val="0"/>
+          <w:numId w:val="2"/>
+        </w:numPr>
+        <w:shd w:val="clear" w:color="auto" w:fill="FFFFFF"/>
+        <w:spacing w:after="0" w:line="240" w:lineRule="auto"/>
+        <w:ind w:left="384"/>
+        <w:rPr>
+          <w:rFonts w:ascii="Segoe UI" w:eastAsia="Times New Roman" w:hAnsi="Segoe UI" w:cs="Segoe UI"/>
+          <w:color w:val="555555"/>
+          <w:sz w:val="34"/>
+          <w:szCs w:val="34"/>
+          <w:lang w:val="en-US" w:eastAsia="ru-RU"/>
+        </w:rPr>
+      </w:pPr>
+      <w:r>
+        <w:rPr>
+          <w:rFonts w:ascii="inherit" w:eastAsia="Times New Roman" w:hAnsi="inherit" w:cs="Segoe UI"/>
+          <w:b/>
+          <w:bCs/>
+          <w:color w:val="555555"/>
+          <w:sz w:val="34"/>
+          <w:lang w:val="en-US" w:eastAsia="ru-RU"/>
+        </w:rPr>
+        <w:t>Single ticket bought through the mobile app, ticket vending machine or SL employee</w:t>
+      </w:r>
+      <w:r>
+        <w:rPr>
+          <w:rFonts w:ascii="Segoe UI" w:eastAsia="Times New Roman" w:hAnsi="Segoe UI" w:cs="Segoe UI"/>
+          <w:color w:val="555555"/>
+          <w:sz w:val="34"/>
+          <w:szCs w:val="34"/>
+          <w:lang w:val="en-US" w:eastAsia="ru-RU"/>
+        </w:rPr>
+        <w:t>: 37 SEK (3.50 € / $3.85 / £3) adults; 25 SEK (2.40 € / $2.60 / £2) other categories</w:t>
+      </w:r>
+    </w:p>
+    <w:p>
+      <w:pPr>
+        <w:numPr>
+          <w:ilvl w:val="0"/>
+          <w:numId w:val="2"/>
+        </w:numPr>
+        <w:shd w:val="clear" w:color="auto" w:fill="FFFFFF"/>
+        <w:spacing w:after="0" w:line="240" w:lineRule="auto"/>
+        <w:ind w:left="384"/>
+        <w:rPr>
+          <w:rFonts w:ascii="Segoe UI" w:eastAsia="Times New Roman" w:hAnsi="Segoe UI" w:cs="Segoe UI"/>
+          <w:color w:val="555555"/>
+          <w:sz w:val="34"/>
+          <w:szCs w:val="34"/>
+          <w:lang w:val="en-US" w:eastAsia="ru-RU"/>
+        </w:rPr>
+      </w:pPr>
+      <w:r>
+        <w:rPr>
+          <w:rFonts w:ascii="inherit" w:eastAsia="Times New Roman" w:hAnsi="inherit" w:cs="Segoe UI"/>
+          <w:b/>
+          <w:bCs/>
+          <w:color w:val="555555"/>
+          <w:sz w:val="34"/>
+          <w:lang w:val="en-US" w:eastAsia="ru-RU"/>
+        </w:rPr>
+        <w:t>Single ticket bought with the credit from your previously topped up SL-Access travel card</w:t>
+      </w:r>
+      <w:r>
+        <w:rPr>
+          <w:rFonts w:ascii="Segoe UI" w:eastAsia="Times New Roman" w:hAnsi="Segoe UI" w:cs="Segoe UI"/>
+          <w:color w:val="555555"/>
+          <w:sz w:val="34"/>
+          <w:szCs w:val="34"/>
+          <w:lang w:val="en-US" w:eastAsia="ru-RU"/>
+        </w:rPr>
+        <w:t>: 37 SEK (3.50 € / $3.85 / £3) adults; 25 SEK (2.40 € / $2.60 / £2) other categories.</w:t>
+      </w:r>
+    </w:p>
+    <w:p>
+      <w:pPr>
+        <w:shd w:val="clear" w:color="auto" w:fill="FFFFFF"/>
+        <w:spacing w:after="240" w:line="240" w:lineRule="auto"/>
+        <w:rPr>
+          <w:rFonts w:ascii="Segoe UI" w:eastAsia="Times New Roman" w:hAnsi="Segoe UI" w:cs="Segoe UI"/>
+          <w:color w:val="555555"/>
+          <w:sz w:val="34"/>
+          <w:szCs w:val="34"/>
+          <w:lang w:val="en-US" w:eastAsia="ru-RU"/>
+        </w:rPr>
+      </w:pPr>
+      <w:r>
+        <w:rPr>
+          <w:rFonts w:ascii="Segoe UI" w:eastAsia="Times New Roman" w:hAnsi="Segoe UI" w:cs="Segoe UI"/>
+          <w:color w:val="555555"/>
+          <w:sz w:val="34"/>
+          <w:szCs w:val="34"/>
+          <w:lang w:val="en-US" w:eastAsia="ru-RU"/>
+        </w:rPr>
+        <w:t xml:space="preserve">As a tourist in Stockholm you will enjoy the </w:t>
+      </w:r>
+      <w:proofErr w:type="spellStart"/>
+      <w:r>
+        <w:rPr>
+          <w:rFonts w:ascii="Segoe UI" w:eastAsia="Times New Roman" w:hAnsi="Segoe UI" w:cs="Segoe UI"/>
+          <w:color w:val="555555"/>
+          <w:sz w:val="34"/>
+          <w:szCs w:val="34"/>
+          <w:lang w:val="en-US" w:eastAsia="ru-RU"/>
+        </w:rPr>
+        <w:t>sortiment</w:t>
+      </w:r>
+      <w:proofErr w:type="spellEnd"/>
+      <w:r>
+        <w:rPr>
+          <w:rFonts w:ascii="Segoe UI" w:eastAsia="Times New Roman" w:hAnsi="Segoe UI" w:cs="Segoe UI"/>
+          <w:color w:val="555555"/>
+          <w:sz w:val="34"/>
+          <w:szCs w:val="34"/>
+          <w:lang w:val="en-US" w:eastAsia="ru-RU"/>
+        </w:rPr>
+        <w:t xml:space="preserve"> of period tickets – </w:t>
+      </w:r>
+      <w:proofErr w:type="spellStart"/>
+      <w:r>
+        <w:rPr>
+          <w:rFonts w:ascii="Segoe UI" w:eastAsia="Times New Roman" w:hAnsi="Segoe UI" w:cs="Segoe UI"/>
+          <w:color w:val="555555"/>
+          <w:sz w:val="34"/>
+          <w:szCs w:val="34"/>
+          <w:lang w:val="en-US" w:eastAsia="ru-RU"/>
+        </w:rPr>
+        <w:t>travelcards</w:t>
+      </w:r>
+      <w:proofErr w:type="spellEnd"/>
+      <w:r>
+        <w:rPr>
+          <w:rFonts w:ascii="Segoe UI" w:eastAsia="Times New Roman" w:hAnsi="Segoe UI" w:cs="Segoe UI"/>
+          <w:color w:val="555555"/>
+          <w:sz w:val="34"/>
+          <w:szCs w:val="34"/>
+          <w:lang w:val="en-US" w:eastAsia="ru-RU"/>
+        </w:rPr>
+        <w:t xml:space="preserve"> – which will entitle you to travel for </w:t>
+      </w:r>
+      <w:proofErr w:type="spellStart"/>
+      <w:r>
+        <w:rPr>
+          <w:rFonts w:ascii="Segoe UI" w:eastAsia="Times New Roman" w:hAnsi="Segoe UI" w:cs="Segoe UI"/>
+          <w:color w:val="555555"/>
+          <w:sz w:val="34"/>
+          <w:szCs w:val="34"/>
+          <w:lang w:val="en-US" w:eastAsia="ru-RU"/>
+        </w:rPr>
+        <w:t>for</w:t>
+      </w:r>
+      <w:proofErr w:type="spellEnd"/>
+      <w:r>
+        <w:rPr>
+          <w:rFonts w:ascii="Segoe UI" w:eastAsia="Times New Roman" w:hAnsi="Segoe UI" w:cs="Segoe UI"/>
+          <w:color w:val="555555"/>
+          <w:sz w:val="34"/>
+          <w:szCs w:val="34"/>
+          <w:lang w:val="en-US" w:eastAsia="ru-RU"/>
+        </w:rPr>
+        <w:t xml:space="preserve"> 24 or 72 hours and 7, 30, 90 or 365 days. After a few years without any rise on their prices this year has seen a minimal increase.</w:t>
+      </w:r>
+    </w:p>
+    <w:p>
+      <w:pPr>
+        <w:shd w:val="clear" w:color="auto" w:fill="FFFFFF"/>
+        <w:spacing w:after="240" w:line="240" w:lineRule="auto"/>
+        <w:rPr>
+          <w:rFonts w:ascii="Segoe UI" w:eastAsia="Times New Roman" w:hAnsi="Segoe UI" w:cs="Segoe UI"/>
+          <w:color w:val="555555"/>
+          <w:sz w:val="34"/>
+          <w:szCs w:val="34"/>
+          <w:lang w:val="en-US" w:eastAsia="ru-RU"/>
+        </w:rPr>
+      </w:pPr>
+      <w:r>
+        <w:rPr>
+          <w:rFonts w:ascii="Segoe UI" w:eastAsia="Times New Roman" w:hAnsi="Segoe UI" w:cs="Segoe UI"/>
+          <w:color w:val="555555"/>
+          <w:sz w:val="34"/>
+          <w:szCs w:val="34"/>
+          <w:lang w:val="en-US" w:eastAsia="ru-RU"/>
+        </w:rPr>
+        <w:t xml:space="preserve">The </w:t>
+      </w:r>
+      <w:proofErr w:type="gramStart"/>
+      <w:r>
+        <w:rPr>
+          <w:rFonts w:ascii="Segoe UI" w:eastAsia="Times New Roman" w:hAnsi="Segoe UI" w:cs="Segoe UI"/>
+          <w:color w:val="555555"/>
+          <w:sz w:val="34"/>
+          <w:szCs w:val="34"/>
+          <w:lang w:val="en-US" w:eastAsia="ru-RU"/>
+        </w:rPr>
+        <w:t xml:space="preserve">price for </w:t>
+      </w:r>
+      <w:proofErr w:type="spellStart"/>
+      <w:r>
+        <w:rPr>
+          <w:rFonts w:ascii="Segoe UI" w:eastAsia="Times New Roman" w:hAnsi="Segoe UI" w:cs="Segoe UI"/>
+          <w:color w:val="555555"/>
+          <w:sz w:val="34"/>
+          <w:szCs w:val="34"/>
+          <w:lang w:val="en-US" w:eastAsia="ru-RU"/>
+        </w:rPr>
+        <w:t>travelcards</w:t>
+      </w:r>
+      <w:proofErr w:type="spellEnd"/>
+      <w:r>
+        <w:rPr>
+          <w:rFonts w:ascii="Segoe UI" w:eastAsia="Times New Roman" w:hAnsi="Segoe UI" w:cs="Segoe UI"/>
+          <w:color w:val="555555"/>
+          <w:sz w:val="34"/>
+          <w:szCs w:val="34"/>
+          <w:lang w:val="en-US" w:eastAsia="ru-RU"/>
+        </w:rPr>
+        <w:t xml:space="preserve"> used on public transportation in Stockholm are</w:t>
+      </w:r>
+      <w:proofErr w:type="gramEnd"/>
+      <w:r>
+        <w:rPr>
+          <w:rFonts w:ascii="Segoe UI" w:eastAsia="Times New Roman" w:hAnsi="Segoe UI" w:cs="Segoe UI"/>
+          <w:color w:val="555555"/>
+          <w:sz w:val="34"/>
+          <w:szCs w:val="34"/>
+          <w:lang w:val="en-US" w:eastAsia="ru-RU"/>
+        </w:rPr>
+        <w:t xml:space="preserve"> as follow:</w:t>
+      </w:r>
+    </w:p>
+    <w:p>
+      <w:pPr>
+        <w:numPr>
+          <w:ilvl w:val="0"/>
+          <w:numId w:val="3"/>
+        </w:numPr>
+        <w:shd w:val="clear" w:color="auto" w:fill="FFFFFF"/>
+        <w:spacing w:after="0" w:line="240" w:lineRule="auto"/>
+        <w:ind w:left="384"/>
+        <w:rPr>
+          <w:rFonts w:ascii="Segoe UI" w:eastAsia="Times New Roman" w:hAnsi="Segoe UI" w:cs="Segoe UI"/>
+          <w:color w:val="555555"/>
+          <w:sz w:val="34"/>
+          <w:szCs w:val="34"/>
+          <w:lang w:val="en-US" w:eastAsia="ru-RU"/>
+        </w:rPr>
+      </w:pPr>
+      <w:r>
+        <w:rPr>
+          <w:rFonts w:ascii="inherit" w:eastAsia="Times New Roman" w:hAnsi="inherit" w:cs="Segoe UI"/>
+          <w:b/>
+          <w:bCs/>
+          <w:color w:val="555555"/>
+          <w:sz w:val="34"/>
+          <w:lang w:val="en-US" w:eastAsia="ru-RU"/>
+        </w:rPr>
+        <w:lastRenderedPageBreak/>
+        <w:t xml:space="preserve">24-hour </w:t>
+      </w:r>
+      <w:proofErr w:type="spellStart"/>
+      <w:r>
+        <w:rPr>
+          <w:rFonts w:ascii="inherit" w:eastAsia="Times New Roman" w:hAnsi="inherit" w:cs="Segoe UI"/>
+          <w:b/>
+          <w:bCs/>
+          <w:color w:val="555555"/>
+          <w:sz w:val="34"/>
+          <w:lang w:val="en-US" w:eastAsia="ru-RU"/>
+        </w:rPr>
+        <w:t>travelcard</w:t>
+      </w:r>
+      <w:proofErr w:type="spellEnd"/>
+      <w:r>
+        <w:rPr>
+          <w:rFonts w:ascii="Segoe UI" w:eastAsia="Times New Roman" w:hAnsi="Segoe UI" w:cs="Segoe UI"/>
+          <w:color w:val="555555"/>
+          <w:sz w:val="34"/>
+          <w:szCs w:val="34"/>
+          <w:lang w:val="en-US" w:eastAsia="ru-RU"/>
+        </w:rPr>
+        <w:t>: 155 SEK (14.65 € / $16.10 / £12.40) adults and 105 SEK (9.95 € / $10.90 / £8.40) others</w:t>
+      </w:r>
+    </w:p>
+    <w:p>
+      <w:pPr>
+        <w:numPr>
+          <w:ilvl w:val="0"/>
+          <w:numId w:val="3"/>
+        </w:numPr>
+        <w:shd w:val="clear" w:color="auto" w:fill="FFFFFF"/>
+        <w:spacing w:after="0" w:line="240" w:lineRule="auto"/>
+        <w:ind w:left="384"/>
+        <w:rPr>
+          <w:rFonts w:ascii="Segoe UI" w:eastAsia="Times New Roman" w:hAnsi="Segoe UI" w:cs="Segoe UI"/>
+          <w:color w:val="555555"/>
+          <w:sz w:val="34"/>
+          <w:szCs w:val="34"/>
+          <w:lang w:val="en-US" w:eastAsia="ru-RU"/>
+        </w:rPr>
+      </w:pPr>
+      <w:r>
+        <w:rPr>
+          <w:rFonts w:ascii="inherit" w:eastAsia="Times New Roman" w:hAnsi="inherit" w:cs="Segoe UI"/>
+          <w:b/>
+          <w:bCs/>
+          <w:color w:val="555555"/>
+          <w:sz w:val="34"/>
+          <w:lang w:val="en-US" w:eastAsia="ru-RU"/>
+        </w:rPr>
+        <w:t xml:space="preserve">72-hour </w:t>
+      </w:r>
+      <w:proofErr w:type="spellStart"/>
+      <w:r>
+        <w:rPr>
+          <w:rFonts w:ascii="inherit" w:eastAsia="Times New Roman" w:hAnsi="inherit" w:cs="Segoe UI"/>
+          <w:b/>
+          <w:bCs/>
+          <w:color w:val="555555"/>
+          <w:sz w:val="34"/>
+          <w:lang w:val="en-US" w:eastAsia="ru-RU"/>
+        </w:rPr>
+        <w:t>travelcard</w:t>
+      </w:r>
+      <w:proofErr w:type="spellEnd"/>
+      <w:r>
+        <w:rPr>
+          <w:rFonts w:ascii="inherit" w:eastAsia="Times New Roman" w:hAnsi="inherit" w:cs="Segoe UI"/>
+          <w:b/>
+          <w:bCs/>
+          <w:color w:val="555555"/>
+          <w:sz w:val="34"/>
+          <w:lang w:val="en-US" w:eastAsia="ru-RU"/>
+        </w:rPr>
+        <w:t>:</w:t>
+      </w:r>
+      <w:r>
+        <w:rPr>
+          <w:rFonts w:ascii="Segoe UI" w:eastAsia="Times New Roman" w:hAnsi="Segoe UI" w:cs="Segoe UI"/>
+          <w:color w:val="555555"/>
+          <w:sz w:val="34"/>
+          <w:szCs w:val="34"/>
+          <w:lang w:val="en-US" w:eastAsia="ru-RU"/>
+        </w:rPr>
+        <w:t xml:space="preserve"> 310 SEK (29.35 € / $32.10 / £24.85) adults and 210 SEK (19.90 € / $21.75 / £16.85) others. Notice that you get a day for free as the price matches two 24-hour </w:t>
+      </w:r>
+      <w:proofErr w:type="spellStart"/>
+      <w:r>
+        <w:rPr>
+          <w:rFonts w:ascii="Segoe UI" w:eastAsia="Times New Roman" w:hAnsi="Segoe UI" w:cs="Segoe UI"/>
+          <w:color w:val="555555"/>
+          <w:sz w:val="34"/>
+          <w:szCs w:val="34"/>
+          <w:lang w:val="en-US" w:eastAsia="ru-RU"/>
+        </w:rPr>
+        <w:t>travelcard</w:t>
+      </w:r>
+      <w:proofErr w:type="spellEnd"/>
+      <w:r>
+        <w:rPr>
+          <w:rFonts w:ascii="Segoe UI" w:eastAsia="Times New Roman" w:hAnsi="Segoe UI" w:cs="Segoe UI"/>
+          <w:color w:val="555555"/>
+          <w:sz w:val="34"/>
+          <w:szCs w:val="34"/>
+          <w:lang w:val="en-US" w:eastAsia="ru-RU"/>
+        </w:rPr>
+        <w:t xml:space="preserve"> but you are allowed to travel during 72 hours. If you are planning to buy a 24-hour or 72-hour period ticket you need not buy an SL-Access card because both period tickets exist in a paper version.</w:t>
+      </w:r>
+    </w:p>
+    <w:p>
+      <w:pPr>
+        <w:numPr>
+          <w:ilvl w:val="0"/>
+          <w:numId w:val="3"/>
+        </w:numPr>
+        <w:shd w:val="clear" w:color="auto" w:fill="FFFFFF"/>
+        <w:spacing w:after="0" w:line="240" w:lineRule="auto"/>
+        <w:ind w:left="384"/>
+        <w:rPr>
+          <w:rFonts w:ascii="Segoe UI" w:eastAsia="Times New Roman" w:hAnsi="Segoe UI" w:cs="Segoe UI"/>
+          <w:color w:val="555555"/>
+          <w:sz w:val="34"/>
+          <w:szCs w:val="34"/>
+          <w:lang w:val="en-US" w:eastAsia="ru-RU"/>
+        </w:rPr>
+      </w:pPr>
+      <w:r>
+        <w:rPr>
+          <w:rFonts w:ascii="inherit" w:eastAsia="Times New Roman" w:hAnsi="inherit" w:cs="Segoe UI"/>
+          <w:b/>
+          <w:bCs/>
+          <w:color w:val="555555"/>
+          <w:sz w:val="34"/>
+          <w:lang w:val="en-US" w:eastAsia="ru-RU"/>
+        </w:rPr>
+        <w:t xml:space="preserve">7-day </w:t>
+      </w:r>
+      <w:proofErr w:type="spellStart"/>
+      <w:r>
+        <w:rPr>
+          <w:rFonts w:ascii="inherit" w:eastAsia="Times New Roman" w:hAnsi="inherit" w:cs="Segoe UI"/>
+          <w:b/>
+          <w:bCs/>
+          <w:color w:val="555555"/>
+          <w:sz w:val="34"/>
+          <w:lang w:val="en-US" w:eastAsia="ru-RU"/>
+        </w:rPr>
+        <w:t>travelcard</w:t>
+      </w:r>
+      <w:proofErr w:type="spellEnd"/>
+      <w:r>
+        <w:rPr>
+          <w:rFonts w:ascii="Segoe UI" w:eastAsia="Times New Roman" w:hAnsi="Segoe UI" w:cs="Segoe UI"/>
+          <w:color w:val="555555"/>
+          <w:sz w:val="34"/>
+          <w:szCs w:val="34"/>
+          <w:lang w:val="en-US" w:eastAsia="ru-RU"/>
+        </w:rPr>
+        <w:t>: 405 SEK (38.30 € / $42 / £32.45) adults and 270 SEK (25.50€ / $28 / £21.65) others</w:t>
+      </w:r>
+    </w:p>
+    <w:p>
+      <w:pPr>
+        <w:numPr>
+          <w:ilvl w:val="0"/>
+          <w:numId w:val="3"/>
+        </w:numPr>
+        <w:shd w:val="clear" w:color="auto" w:fill="FFFFFF"/>
+        <w:spacing w:after="0" w:line="240" w:lineRule="auto"/>
+        <w:ind w:left="384"/>
+        <w:rPr>
+          <w:rFonts w:ascii="Segoe UI" w:eastAsia="Times New Roman" w:hAnsi="Segoe UI" w:cs="Segoe UI"/>
+          <w:color w:val="555555"/>
+          <w:sz w:val="34"/>
+          <w:szCs w:val="34"/>
+          <w:lang w:val="en-US" w:eastAsia="ru-RU"/>
+        </w:rPr>
+      </w:pPr>
+      <w:r>
+        <w:rPr>
+          <w:rFonts w:ascii="inherit" w:eastAsia="Times New Roman" w:hAnsi="inherit" w:cs="Segoe UI"/>
+          <w:b/>
+          <w:bCs/>
+          <w:color w:val="555555"/>
+          <w:sz w:val="34"/>
+          <w:lang w:val="en-US" w:eastAsia="ru-RU"/>
+        </w:rPr>
+        <w:t xml:space="preserve">30-day </w:t>
+      </w:r>
+      <w:proofErr w:type="spellStart"/>
+      <w:r>
+        <w:rPr>
+          <w:rFonts w:ascii="inherit" w:eastAsia="Times New Roman" w:hAnsi="inherit" w:cs="Segoe UI"/>
+          <w:b/>
+          <w:bCs/>
+          <w:color w:val="555555"/>
+          <w:sz w:val="34"/>
+          <w:lang w:val="en-US" w:eastAsia="ru-RU"/>
+        </w:rPr>
+        <w:t>travelcard</w:t>
+      </w:r>
+      <w:proofErr w:type="spellEnd"/>
+      <w:r>
+        <w:rPr>
+          <w:rFonts w:ascii="Segoe UI" w:eastAsia="Times New Roman" w:hAnsi="Segoe UI" w:cs="Segoe UI"/>
+          <w:color w:val="555555"/>
+          <w:sz w:val="34"/>
+          <w:szCs w:val="34"/>
+          <w:lang w:val="en-US" w:eastAsia="ru-RU"/>
+        </w:rPr>
+        <w:t>: 930 SEK (88 € / $96.35 / £74.55) adults and 620 SEK (58.65 € / $64.25 / £49.70) others</w:t>
+      </w:r>
+    </w:p>
+    <w:p>
+      <w:pPr>
+        <w:numPr>
+          <w:ilvl w:val="0"/>
+          <w:numId w:val="3"/>
+        </w:numPr>
+        <w:shd w:val="clear" w:color="auto" w:fill="FFFFFF"/>
+        <w:spacing w:after="0" w:line="240" w:lineRule="auto"/>
+        <w:ind w:left="384"/>
+        <w:rPr>
+          <w:rFonts w:ascii="Segoe UI" w:eastAsia="Times New Roman" w:hAnsi="Segoe UI" w:cs="Segoe UI"/>
+          <w:color w:val="555555"/>
+          <w:sz w:val="34"/>
+          <w:szCs w:val="34"/>
+          <w:lang w:val="en-US" w:eastAsia="ru-RU"/>
+        </w:rPr>
+      </w:pPr>
+      <w:r>
+        <w:rPr>
+          <w:rFonts w:ascii="inherit" w:eastAsia="Times New Roman" w:hAnsi="inherit" w:cs="Segoe UI"/>
+          <w:b/>
+          <w:bCs/>
+          <w:color w:val="555555"/>
+          <w:sz w:val="34"/>
+          <w:lang w:val="en-US" w:eastAsia="ru-RU"/>
+        </w:rPr>
+        <w:t xml:space="preserve">90-day </w:t>
+      </w:r>
+      <w:proofErr w:type="spellStart"/>
+      <w:r>
+        <w:rPr>
+          <w:rFonts w:ascii="inherit" w:eastAsia="Times New Roman" w:hAnsi="inherit" w:cs="Segoe UI"/>
+          <w:b/>
+          <w:bCs/>
+          <w:color w:val="555555"/>
+          <w:sz w:val="34"/>
+          <w:lang w:val="en-US" w:eastAsia="ru-RU"/>
+        </w:rPr>
+        <w:t>travelcard</w:t>
+      </w:r>
+      <w:proofErr w:type="spellEnd"/>
+      <w:r>
+        <w:rPr>
+          <w:rFonts w:ascii="Segoe UI" w:eastAsia="Times New Roman" w:hAnsi="Segoe UI" w:cs="Segoe UI"/>
+          <w:color w:val="555555"/>
+          <w:sz w:val="34"/>
+          <w:szCs w:val="34"/>
+          <w:lang w:val="en-US" w:eastAsia="ru-RU"/>
+        </w:rPr>
+        <w:t>: 2770 SEK (255.45 € / $287 / £222) adults and 1810 SEK (171.25 € / $187.55 / £145) others</w:t>
+      </w:r>
+    </w:p>
+    <w:p>
+      <w:pPr>
+        <w:numPr>
+          <w:ilvl w:val="0"/>
+          <w:numId w:val="3"/>
+        </w:numPr>
+        <w:shd w:val="clear" w:color="auto" w:fill="FFFFFF"/>
+        <w:spacing w:after="0" w:line="240" w:lineRule="auto"/>
+        <w:ind w:left="384"/>
+        <w:rPr>
+          <w:rFonts w:ascii="Segoe UI" w:eastAsia="Times New Roman" w:hAnsi="Segoe UI" w:cs="Segoe UI"/>
+          <w:color w:val="555555"/>
+          <w:sz w:val="34"/>
+          <w:szCs w:val="34"/>
+          <w:lang w:val="en-US" w:eastAsia="ru-RU"/>
+        </w:rPr>
+      </w:pPr>
+      <w:r>
+        <w:rPr>
+          <w:rFonts w:ascii="inherit" w:eastAsia="Times New Roman" w:hAnsi="inherit" w:cs="Segoe UI"/>
+          <w:b/>
+          <w:bCs/>
+          <w:color w:val="555555"/>
+          <w:sz w:val="34"/>
+          <w:lang w:val="en-US" w:eastAsia="ru-RU"/>
+        </w:rPr>
+        <w:t xml:space="preserve">365-day </w:t>
+      </w:r>
+      <w:proofErr w:type="spellStart"/>
+      <w:r>
+        <w:rPr>
+          <w:rFonts w:ascii="inherit" w:eastAsia="Times New Roman" w:hAnsi="inherit" w:cs="Segoe UI"/>
+          <w:b/>
+          <w:bCs/>
+          <w:color w:val="555555"/>
+          <w:sz w:val="34"/>
+          <w:lang w:val="en-US" w:eastAsia="ru-RU"/>
+        </w:rPr>
+        <w:t>travelcard</w:t>
+      </w:r>
+      <w:proofErr w:type="spellEnd"/>
+      <w:r>
+        <w:rPr>
+          <w:rFonts w:ascii="Segoe UI" w:eastAsia="Times New Roman" w:hAnsi="Segoe UI" w:cs="Segoe UI"/>
+          <w:color w:val="555555"/>
+          <w:sz w:val="34"/>
+          <w:szCs w:val="34"/>
+          <w:lang w:val="en-US" w:eastAsia="ru-RU"/>
+        </w:rPr>
+        <w:t>: 9770 SEK (924.25 € / $1012.45 / £783) adults and 6550 SEK (619.65 € / $678.75 / £524.95) others</w:t>
+      </w:r>
+    </w:p>
+    <w:p>
+      <w:pPr>
+        <w:pStyle w:val="a4"/>
+        <w:shd w:val="clear" w:color="auto" w:fill="FFFFFF"/>
+        <w:spacing w:before="0" w:beforeAutospacing="0" w:after="0" w:afterAutospacing="0"/>
+        <w:rPr>
+          <w:rFonts w:ascii="Segoe UI" w:hAnsi="Segoe UI" w:cs="Segoe UI"/>
+          <w:color w:val="555555"/>
+          <w:sz w:val="34"/>
+          <w:szCs w:val="34"/>
+          <w:lang w:val="en-US"/>
+        </w:rPr>
+      </w:pPr>
+    </w:p>
+    <w:p>
+      <w:pPr>
+        <w:rPr>
+          <w:sz w:val="28"/>
+          <w:szCs w:val="28"/>
+          <w:lang w:val="en-US"/>
+        </w:rPr>
+      </w:pPr>
+    </w:p>
+    <w:p>
+      <w:pPr>
+        <w:rPr>
+          <w:sz w:val="28"/>
+          <w:szCs w:val="28"/>
+          <w:lang w:val="en-US"/>
+        </w:rPr>
+      </w:pPr>
+    </w:p>
+    <w:p>
+      <w:pPr>
+        <w:rPr>
+          <w:b/>
+          <w:sz w:val="48"/>
+          <w:szCs w:val="44"/>
+          <w:lang w:val="en-US"/>
+        </w:rPr>
+      </w:pPr>
+      <w:r>
+        <w:rPr>
+          <w:b/>
+          <w:sz w:val="48"/>
+          <w:szCs w:val="44"/>
+          <w:lang w:val="en-US"/>
+        </w:rPr>
+        <w:t>Buss</w:t>
+      </w:r>
+    </w:p>
+    <w:p>
+      <w:pPr>
+        <w:rPr>
+          <w:b/>
+          <w:sz w:val="48"/>
+          <w:szCs w:val="44"/>
+          <w:lang w:val="en-US"/>
+        </w:rPr>
+      </w:pPr>
+    </w:p>
+    <w:p>
+      <w:pPr>
+        <w:pStyle w:val="a4"/>
+        <w:shd w:val="clear" w:color="auto" w:fill="FFFFFF"/>
+        <w:spacing w:before="120" w:beforeAutospacing="0" w:after="120" w:afterAutospacing="0"/>
+        <w:rPr>
+          <w:rFonts w:ascii="Arial" w:hAnsi="Arial" w:cs="Arial"/>
+          <w:color w:val="202122"/>
+          <w:sz w:val="26"/>
+          <w:szCs w:val="26"/>
+          <w:lang w:val="en-US"/>
+        </w:rPr>
+      </w:pPr>
+      <w:r>
+        <w:rPr>
+          <w:rFonts w:ascii="Arial" w:hAnsi="Arial" w:cs="Arial"/>
+          <w:color w:val="202122"/>
+          <w:sz w:val="26"/>
+          <w:szCs w:val="26"/>
+          <w:lang w:val="en-US"/>
+        </w:rPr>
+        <w:t>There is a vast number of bus lines in Stockholm County. There are three different kinds of bus lines that differ from regular bus lines.</w:t>
+      </w:r>
+    </w:p>
+    <w:p>
+      <w:pPr>
+        <w:numPr>
+          <w:ilvl w:val="0"/>
+          <w:numId w:val="4"/>
+        </w:numPr>
+        <w:shd w:val="clear" w:color="auto" w:fill="FFFFFF"/>
+        <w:spacing w:before="100" w:beforeAutospacing="1" w:after="24" w:line="240" w:lineRule="auto"/>
+        <w:ind w:left="384"/>
+        <w:rPr>
+          <w:rFonts w:ascii="Arial" w:hAnsi="Arial" w:cs="Arial"/>
+          <w:color w:val="202122"/>
+          <w:sz w:val="26"/>
+          <w:szCs w:val="26"/>
+        </w:rPr>
+      </w:pPr>
+      <w:proofErr w:type="spellStart"/>
+      <w:r>
+        <w:rPr>
+          <w:rFonts w:ascii="Arial" w:hAnsi="Arial" w:cs="Arial"/>
+          <w:color w:val="202122"/>
+          <w:sz w:val="26"/>
+          <w:szCs w:val="26"/>
+        </w:rPr>
+        <w:t>Inner-city</w:t>
+      </w:r>
+      <w:proofErr w:type="spellEnd"/>
+      <w:r>
+        <w:rPr>
+          <w:rFonts w:ascii="Arial" w:hAnsi="Arial" w:cs="Arial"/>
+          <w:color w:val="202122"/>
+          <w:sz w:val="26"/>
+          <w:szCs w:val="26"/>
+        </w:rPr>
+        <w:t xml:space="preserve"> </w:t>
+      </w:r>
+      <w:proofErr w:type="spellStart"/>
+      <w:r>
+        <w:rPr>
+          <w:rFonts w:ascii="Arial" w:hAnsi="Arial" w:cs="Arial"/>
+          <w:color w:val="202122"/>
+          <w:sz w:val="26"/>
+          <w:szCs w:val="26"/>
+        </w:rPr>
+        <w:t>blue</w:t>
+      </w:r>
+      <w:proofErr w:type="spellEnd"/>
+      <w:r>
+        <w:rPr>
+          <w:rFonts w:ascii="Arial" w:hAnsi="Arial" w:cs="Arial"/>
+          <w:color w:val="202122"/>
+          <w:sz w:val="26"/>
+          <w:szCs w:val="26"/>
+        </w:rPr>
+        <w:t xml:space="preserve"> </w:t>
+      </w:r>
+      <w:proofErr w:type="spellStart"/>
+      <w:r>
+        <w:rPr>
+          <w:rFonts w:ascii="Arial" w:hAnsi="Arial" w:cs="Arial"/>
+          <w:color w:val="202122"/>
+          <w:sz w:val="26"/>
+          <w:szCs w:val="26"/>
+        </w:rPr>
+        <w:t>bus</w:t>
+      </w:r>
+      <w:proofErr w:type="spellEnd"/>
+      <w:r>
+        <w:rPr>
+          <w:rFonts w:ascii="Arial" w:hAnsi="Arial" w:cs="Arial"/>
+          <w:color w:val="202122"/>
+          <w:sz w:val="26"/>
+          <w:szCs w:val="26"/>
+        </w:rPr>
+        <w:t xml:space="preserve"> </w:t>
+      </w:r>
+      <w:proofErr w:type="spellStart"/>
+      <w:r>
+        <w:rPr>
+          <w:rFonts w:ascii="Arial" w:hAnsi="Arial" w:cs="Arial"/>
+          <w:color w:val="202122"/>
+          <w:sz w:val="26"/>
+          <w:szCs w:val="26"/>
+        </w:rPr>
+        <w:t>lines</w:t>
+      </w:r>
+      <w:proofErr w:type="spellEnd"/>
+    </w:p>
+    <w:p>
+      <w:pPr>
+        <w:numPr>
+          <w:ilvl w:val="0"/>
+          <w:numId w:val="4"/>
+        </w:numPr>
+        <w:shd w:val="clear" w:color="auto" w:fill="FFFFFF"/>
+        <w:spacing w:before="100" w:beforeAutospacing="1" w:after="24" w:line="240" w:lineRule="auto"/>
+        <w:ind w:left="384"/>
+        <w:rPr>
+          <w:rFonts w:ascii="Arial" w:hAnsi="Arial" w:cs="Arial"/>
+          <w:color w:val="202122"/>
+          <w:sz w:val="26"/>
+          <w:szCs w:val="26"/>
+        </w:rPr>
+      </w:pPr>
+      <w:proofErr w:type="spellStart"/>
+      <w:r>
+        <w:rPr>
+          <w:rFonts w:ascii="Arial" w:hAnsi="Arial" w:cs="Arial"/>
+          <w:color w:val="202122"/>
+          <w:sz w:val="26"/>
+          <w:szCs w:val="26"/>
+        </w:rPr>
+        <w:t>Suburban</w:t>
+      </w:r>
+      <w:proofErr w:type="spellEnd"/>
+      <w:r>
+        <w:rPr>
+          <w:rFonts w:ascii="Arial" w:hAnsi="Arial" w:cs="Arial"/>
+          <w:color w:val="202122"/>
+          <w:sz w:val="26"/>
+          <w:szCs w:val="26"/>
+        </w:rPr>
+        <w:t xml:space="preserve"> </w:t>
+      </w:r>
+      <w:proofErr w:type="spellStart"/>
+      <w:r>
+        <w:rPr>
+          <w:rFonts w:ascii="Arial" w:hAnsi="Arial" w:cs="Arial"/>
+          <w:color w:val="202122"/>
+          <w:sz w:val="26"/>
+          <w:szCs w:val="26"/>
+        </w:rPr>
+        <w:t>blue</w:t>
+      </w:r>
+      <w:proofErr w:type="spellEnd"/>
+      <w:r>
+        <w:rPr>
+          <w:rFonts w:ascii="Arial" w:hAnsi="Arial" w:cs="Arial"/>
+          <w:color w:val="202122"/>
+          <w:sz w:val="26"/>
+          <w:szCs w:val="26"/>
+        </w:rPr>
+        <w:t xml:space="preserve"> </w:t>
+      </w:r>
+      <w:proofErr w:type="spellStart"/>
+      <w:r>
+        <w:rPr>
+          <w:rFonts w:ascii="Arial" w:hAnsi="Arial" w:cs="Arial"/>
+          <w:color w:val="202122"/>
+          <w:sz w:val="26"/>
+          <w:szCs w:val="26"/>
+        </w:rPr>
+        <w:t>bus</w:t>
+      </w:r>
+      <w:proofErr w:type="spellEnd"/>
+      <w:r>
+        <w:rPr>
+          <w:rFonts w:ascii="Arial" w:hAnsi="Arial" w:cs="Arial"/>
+          <w:color w:val="202122"/>
+          <w:sz w:val="26"/>
+          <w:szCs w:val="26"/>
+        </w:rPr>
+        <w:t xml:space="preserve"> </w:t>
+      </w:r>
+      <w:proofErr w:type="spellStart"/>
+      <w:r>
+        <w:rPr>
+          <w:rFonts w:ascii="Arial" w:hAnsi="Arial" w:cs="Arial"/>
+          <w:color w:val="202122"/>
+          <w:sz w:val="26"/>
+          <w:szCs w:val="26"/>
+        </w:rPr>
+        <w:t>lines</w:t>
+      </w:r>
+      <w:proofErr w:type="spellEnd"/>
+    </w:p>
+    <w:p>
+      <w:pPr>
+        <w:numPr>
+          <w:ilvl w:val="0"/>
+          <w:numId w:val="4"/>
+        </w:numPr>
+        <w:shd w:val="clear" w:color="auto" w:fill="FFFFFF"/>
+        <w:spacing w:before="100" w:beforeAutospacing="1" w:after="24" w:line="240" w:lineRule="auto"/>
+        <w:ind w:left="384"/>
+        <w:rPr>
+          <w:rFonts w:ascii="Arial" w:hAnsi="Arial" w:cs="Arial"/>
+          <w:color w:val="202122"/>
+          <w:sz w:val="26"/>
+          <w:szCs w:val="26"/>
+        </w:rPr>
+      </w:pPr>
+      <w:proofErr w:type="spellStart"/>
+      <w:r>
+        <w:rPr>
+          <w:rFonts w:ascii="Arial" w:hAnsi="Arial" w:cs="Arial"/>
+          <w:color w:val="202122"/>
+          <w:sz w:val="26"/>
+          <w:szCs w:val="26"/>
+        </w:rPr>
+        <w:t>Service</w:t>
+      </w:r>
+      <w:proofErr w:type="spellEnd"/>
+      <w:r>
+        <w:rPr>
+          <w:rFonts w:ascii="Arial" w:hAnsi="Arial" w:cs="Arial"/>
+          <w:color w:val="202122"/>
+          <w:sz w:val="26"/>
+          <w:szCs w:val="26"/>
+        </w:rPr>
+        <w:t xml:space="preserve"> </w:t>
+      </w:r>
+      <w:proofErr w:type="spellStart"/>
+      <w:r>
+        <w:rPr>
+          <w:rFonts w:ascii="Arial" w:hAnsi="Arial" w:cs="Arial"/>
+          <w:color w:val="202122"/>
+          <w:sz w:val="26"/>
+          <w:szCs w:val="26"/>
+        </w:rPr>
+        <w:t>bus</w:t>
+      </w:r>
+      <w:proofErr w:type="spellEnd"/>
+      <w:r>
+        <w:rPr>
+          <w:rFonts w:ascii="Arial" w:hAnsi="Arial" w:cs="Arial"/>
+          <w:color w:val="202122"/>
+          <w:sz w:val="26"/>
+          <w:szCs w:val="26"/>
+        </w:rPr>
+        <w:t xml:space="preserve"> </w:t>
+      </w:r>
+      <w:proofErr w:type="spellStart"/>
+      <w:r>
+        <w:rPr>
+          <w:rFonts w:ascii="Arial" w:hAnsi="Arial" w:cs="Arial"/>
+          <w:color w:val="202122"/>
+          <w:sz w:val="26"/>
+          <w:szCs w:val="26"/>
+        </w:rPr>
+        <w:t>lines</w:t>
+      </w:r>
+      <w:proofErr w:type="spellEnd"/>
+    </w:p>
+    <w:p>
+      <w:pPr>
+        <w:pStyle w:val="a4"/>
+        <w:shd w:val="clear" w:color="auto" w:fill="FFFFFF"/>
+        <w:spacing w:before="120" w:beforeAutospacing="0" w:after="120" w:afterAutospacing="0"/>
+        <w:rPr>
+          <w:rFonts w:ascii="Arial" w:hAnsi="Arial" w:cs="Arial"/>
+          <w:color w:val="202122"/>
+          <w:sz w:val="26"/>
+          <w:szCs w:val="26"/>
+          <w:lang w:val="en-US"/>
+        </w:rPr>
+      </w:pPr>
+      <w:r>
+        <w:rPr>
+          <w:rFonts w:ascii="Arial" w:hAnsi="Arial" w:cs="Arial"/>
+          <w:color w:val="202122"/>
+          <w:sz w:val="26"/>
+          <w:szCs w:val="26"/>
+          <w:lang w:val="en-US"/>
+        </w:rPr>
+        <w:t xml:space="preserve">The blue bus are in the inner city variant trunk lines traversing large parts of the Stockholm inner city, and in the suburban variant acting as important feeder lines between the suburbs and public transport hubs in central Stockholm, or providing crossway connections between suburbs. These are called blue bus lines because the buses that operate on them are painted blue, in contrast to the red </w:t>
+      </w:r>
+      <w:r>
+        <w:rPr>
+          <w:rFonts w:ascii="Arial" w:hAnsi="Arial" w:cs="Arial"/>
+          <w:color w:val="202122"/>
+          <w:sz w:val="26"/>
+          <w:szCs w:val="26"/>
+          <w:lang w:val="en-US"/>
+        </w:rPr>
+        <w:lastRenderedPageBreak/>
+        <w:t>color of the regular buses.</w:t>
+      </w:r>
+      <w:hyperlink r:id="rId6" w:anchor="cite_note-2" w:history="1">
+        <w:r>
+          <w:rPr>
+            <w:rStyle w:val="a3"/>
+            <w:rFonts w:ascii="Arial" w:hAnsi="Arial" w:cs="Arial"/>
+            <w:color w:val="0B0080"/>
+            <w:sz w:val="21"/>
+            <w:szCs w:val="21"/>
+            <w:vertAlign w:val="superscript"/>
+            <w:lang w:val="en-US"/>
+          </w:rPr>
+          <w:t>[2]</w:t>
+        </w:r>
+      </w:hyperlink>
+      <w:r>
+        <w:rPr>
+          <w:rFonts w:ascii="Arial" w:hAnsi="Arial" w:cs="Arial"/>
+          <w:color w:val="202122"/>
+          <w:sz w:val="26"/>
+          <w:szCs w:val="26"/>
+          <w:lang w:val="en-US"/>
+        </w:rPr>
+        <w:t> The service bus lines are especially adapted for elderly people, and are found in certain residential areas. Along some parts of these lines instead of regular bus stops there are areas where one can halt the bus just by waving at them.</w:t>
+      </w:r>
+    </w:p>
+    <w:p>
+      <w:pPr>
+        <w:rPr>
+          <w:b/>
+          <w:sz w:val="48"/>
+          <w:szCs w:val="44"/>
+          <w:lang w:val="en-US"/>
+        </w:rPr>
+      </w:pPr>
+    </w:p>
+    <w:p>
+      <w:pPr>
+        <w:rPr>
+          <w:sz w:val="28"/>
+          <w:szCs w:val="28"/>
+          <w:lang w:val="en-US"/>
+        </w:rPr>
+      </w:pPr>
+    </w:p>
+    <w:p>
+      <w:pPr>
+        <w:shd w:val="clear" w:color="auto" w:fill="2B2B2B"/>
+        <w:spacing w:before="100" w:beforeAutospacing="1" w:after="100" w:afterAutospacing="1" w:line="240" w:lineRule="auto"/>
+        <w:textAlignment w:val="baseline"/>
+        <w:rPr>
+          <w:sz w:val="28"/>
+          <w:szCs w:val="28"/>
+          <w:lang w:val="en-US"/>
+        </w:rPr>
+      </w:pPr>
+      <w:r>
+        <w:rPr>
+          <w:sz w:val="28"/>
+          <w:szCs w:val="28"/>
+          <w:lang w:val="en-US"/>
+        </w:rPr>
+        <w:t>Busses became popular in Stockholm from 1919. Now there are approximately 500 bus lines.</w:t>
+      </w:r>
+    </w:p>
+    <w:p>
+      <w:pPr>
+        <w:shd w:val="clear" w:color="auto" w:fill="2B2B2B"/>
+        <w:spacing w:before="100" w:beforeAutospacing="1" w:after="100" w:afterAutospacing="1" w:line="240" w:lineRule="auto"/>
+        <w:textAlignment w:val="baseline"/>
+        <w:rPr>
+          <w:sz w:val="28"/>
+          <w:szCs w:val="28"/>
+          <w:lang w:val="en-US"/>
+        </w:rPr>
+      </w:pPr>
+      <w:proofErr w:type="gramStart"/>
+      <w:r>
+        <w:rPr>
+          <w:sz w:val="28"/>
+          <w:szCs w:val="28"/>
+          <w:lang w:val="en-US"/>
+        </w:rPr>
+        <w:t>The lines starting with a “1” run within the city centre.</w:t>
+      </w:r>
+      <w:proofErr w:type="gramEnd"/>
+      <w:r>
+        <w:rPr>
+          <w:sz w:val="28"/>
+          <w:szCs w:val="28"/>
+          <w:lang w:val="en-US"/>
+        </w:rPr>
+        <w:t xml:space="preserve"> Blue buses numbered from 1 to 6 </w:t>
+      </w:r>
+      <w:proofErr w:type="gramStart"/>
+      <w:r>
+        <w:rPr>
+          <w:sz w:val="28"/>
+          <w:szCs w:val="28"/>
+          <w:lang w:val="en-US"/>
+        </w:rPr>
+        <w:t>are</w:t>
+      </w:r>
+      <w:proofErr w:type="gramEnd"/>
+      <w:r>
+        <w:rPr>
+          <w:sz w:val="28"/>
+          <w:szCs w:val="28"/>
+          <w:lang w:val="en-US"/>
+        </w:rPr>
+        <w:t xml:space="preserve"> express ones travelling along the edges of the centre.</w:t>
+      </w:r>
+    </w:p>
+    <w:p>
+      <w:pPr>
+        <w:shd w:val="clear" w:color="auto" w:fill="2B2B2B"/>
+        <w:spacing w:beforeAutospacing="1" w:after="0" w:afterAutospacing="1" w:line="240" w:lineRule="auto"/>
+        <w:textAlignment w:val="baseline"/>
+        <w:rPr>
+          <w:sz w:val="28"/>
+          <w:szCs w:val="28"/>
+          <w:lang w:val="en-US"/>
+        </w:rPr>
+      </w:pPr>
+      <w:r>
+        <w:rPr>
+          <w:sz w:val="28"/>
+          <w:szCs w:val="28"/>
+          <w:lang w:val="en-US"/>
+        </w:rPr>
+        <w:t>Buses starting with 100 cover the western and southern suburbs of the Stockholm district. The blue buses in suburb areas connect subway stops with trains (</w:t>
+      </w:r>
+      <w:proofErr w:type="spellStart"/>
+      <w:r>
+        <w:rPr>
+          <w:sz w:val="28"/>
+          <w:szCs w:val="28"/>
+          <w:lang w:val="en-US"/>
+        </w:rPr>
+        <w:t>pendeltåg</w:t>
+      </w:r>
+      <w:proofErr w:type="spellEnd"/>
+      <w:r>
+        <w:rPr>
+          <w:sz w:val="28"/>
+          <w:szCs w:val="28"/>
+          <w:lang w:val="en-US"/>
+        </w:rPr>
+        <w:t>); other buses are red.</w:t>
+      </w:r>
+    </w:p>
+    <w:p>
+      <w:pPr>
+        <w:shd w:val="clear" w:color="auto" w:fill="2B2B2B"/>
+        <w:spacing w:before="100" w:beforeAutospacing="1" w:after="100" w:afterAutospacing="1" w:line="240" w:lineRule="auto"/>
+        <w:textAlignment w:val="baseline"/>
+        <w:rPr>
+          <w:sz w:val="28"/>
+          <w:szCs w:val="28"/>
+          <w:lang w:val="en-US"/>
+        </w:rPr>
+      </w:pPr>
+      <w:r>
+        <w:rPr>
+          <w:sz w:val="28"/>
+          <w:szCs w:val="28"/>
+          <w:lang w:val="en-US"/>
+        </w:rPr>
+        <w:t>Bus lines directions:</w:t>
+      </w:r>
+    </w:p>
+    <w:p>
+      <w:pPr>
+        <w:numPr>
+          <w:ilvl w:val="0"/>
+          <w:numId w:val="1"/>
+        </w:numPr>
+        <w:shd w:val="clear" w:color="auto" w:fill="2B2B2B"/>
+        <w:spacing w:after="75" w:line="240" w:lineRule="auto"/>
+        <w:ind w:left="600"/>
+        <w:textAlignment w:val="baseline"/>
+        <w:rPr>
+          <w:sz w:val="28"/>
+          <w:szCs w:val="28"/>
+          <w:lang w:val="en-US"/>
+        </w:rPr>
+      </w:pPr>
+      <w:r>
+        <w:rPr>
+          <w:sz w:val="28"/>
+          <w:szCs w:val="28"/>
+          <w:lang w:val="en-US"/>
+        </w:rPr>
+        <w:t xml:space="preserve">From 200: </w:t>
+      </w:r>
+      <w:proofErr w:type="spellStart"/>
+      <w:r>
+        <w:rPr>
+          <w:sz w:val="28"/>
+          <w:szCs w:val="28"/>
+          <w:lang w:val="en-US"/>
+        </w:rPr>
+        <w:t>Lidingö</w:t>
+      </w:r>
+      <w:proofErr w:type="spellEnd"/>
+      <w:r>
+        <w:rPr>
+          <w:sz w:val="28"/>
+          <w:szCs w:val="28"/>
+          <w:lang w:val="en-US"/>
+        </w:rPr>
+        <w:t xml:space="preserve"> district, starting from </w:t>
+      </w:r>
+      <w:proofErr w:type="spellStart"/>
+      <w:r>
+        <w:rPr>
+          <w:sz w:val="28"/>
+          <w:szCs w:val="28"/>
+          <w:lang w:val="en-US"/>
+        </w:rPr>
+        <w:t>Ropsten</w:t>
+      </w:r>
+      <w:proofErr w:type="spellEnd"/>
+    </w:p>
+    <w:p>
+      <w:pPr>
+        <w:numPr>
+          <w:ilvl w:val="0"/>
+          <w:numId w:val="1"/>
+        </w:numPr>
+        <w:shd w:val="clear" w:color="auto" w:fill="2B2B2B"/>
+        <w:spacing w:after="75" w:line="240" w:lineRule="auto"/>
+        <w:ind w:left="600"/>
+        <w:textAlignment w:val="baseline"/>
+        <w:rPr>
+          <w:sz w:val="28"/>
+          <w:szCs w:val="28"/>
+          <w:lang w:val="en-US"/>
+        </w:rPr>
+      </w:pPr>
+      <w:r>
+        <w:rPr>
+          <w:sz w:val="28"/>
+          <w:szCs w:val="28"/>
+          <w:lang w:val="en-US"/>
+        </w:rPr>
+        <w:t xml:space="preserve">From 300: </w:t>
+      </w:r>
+      <w:proofErr w:type="spellStart"/>
+      <w:r>
+        <w:rPr>
+          <w:sz w:val="28"/>
+          <w:szCs w:val="28"/>
+          <w:lang w:val="en-US"/>
+        </w:rPr>
+        <w:t>Ekerö</w:t>
+      </w:r>
+      <w:proofErr w:type="spellEnd"/>
+      <w:r>
+        <w:rPr>
+          <w:sz w:val="28"/>
+          <w:szCs w:val="28"/>
+          <w:lang w:val="en-US"/>
+        </w:rPr>
+        <w:t xml:space="preserve"> district, starting from </w:t>
+      </w:r>
+      <w:proofErr w:type="spellStart"/>
+      <w:r>
+        <w:rPr>
+          <w:sz w:val="28"/>
+          <w:szCs w:val="28"/>
+          <w:lang w:val="en-US"/>
+        </w:rPr>
+        <w:t>Brommaplan</w:t>
+      </w:r>
+      <w:proofErr w:type="spellEnd"/>
+    </w:p>
+    <w:p>
+      <w:pPr>
+        <w:numPr>
+          <w:ilvl w:val="0"/>
+          <w:numId w:val="1"/>
+        </w:numPr>
+        <w:shd w:val="clear" w:color="auto" w:fill="2B2B2B"/>
+        <w:spacing w:after="75" w:line="240" w:lineRule="auto"/>
+        <w:ind w:left="600"/>
+        <w:textAlignment w:val="baseline"/>
+        <w:rPr>
+          <w:sz w:val="28"/>
+          <w:szCs w:val="28"/>
+          <w:lang w:val="en-US"/>
+        </w:rPr>
+      </w:pPr>
+      <w:r>
+        <w:rPr>
+          <w:sz w:val="28"/>
+          <w:szCs w:val="28"/>
+          <w:lang w:val="en-US"/>
+        </w:rPr>
+        <w:t xml:space="preserve">From 400: Nacka and </w:t>
+      </w:r>
+      <w:proofErr w:type="spellStart"/>
+      <w:r>
+        <w:rPr>
+          <w:sz w:val="28"/>
+          <w:szCs w:val="28"/>
+          <w:lang w:val="en-US"/>
+        </w:rPr>
+        <w:t>Värmdö</w:t>
+      </w:r>
+      <w:proofErr w:type="spellEnd"/>
+      <w:r>
+        <w:rPr>
+          <w:sz w:val="28"/>
+          <w:szCs w:val="28"/>
+          <w:lang w:val="en-US"/>
+        </w:rPr>
+        <w:t xml:space="preserve"> districts, starting from </w:t>
+      </w:r>
+      <w:proofErr w:type="spellStart"/>
+      <w:r>
+        <w:rPr>
+          <w:sz w:val="28"/>
+          <w:szCs w:val="28"/>
+          <w:lang w:val="en-US"/>
+        </w:rPr>
+        <w:t>Slussen</w:t>
+      </w:r>
+      <w:proofErr w:type="spellEnd"/>
+    </w:p>
+    <w:p>
+      <w:pPr>
+        <w:numPr>
+          <w:ilvl w:val="0"/>
+          <w:numId w:val="1"/>
+        </w:numPr>
+        <w:shd w:val="clear" w:color="auto" w:fill="2B2B2B"/>
+        <w:spacing w:after="75" w:line="240" w:lineRule="auto"/>
+        <w:ind w:left="600"/>
+        <w:textAlignment w:val="baseline"/>
+        <w:rPr>
+          <w:sz w:val="28"/>
+          <w:szCs w:val="28"/>
+          <w:lang w:val="en-US"/>
+        </w:rPr>
+      </w:pPr>
+      <w:r>
+        <w:rPr>
+          <w:sz w:val="28"/>
+          <w:szCs w:val="28"/>
+          <w:lang w:val="en-US"/>
+        </w:rPr>
+        <w:t xml:space="preserve">From 500: </w:t>
+      </w:r>
+      <w:proofErr w:type="spellStart"/>
+      <w:r>
+        <w:rPr>
+          <w:sz w:val="28"/>
+          <w:szCs w:val="28"/>
+          <w:lang w:val="en-US"/>
+        </w:rPr>
+        <w:t>Järfälla</w:t>
+      </w:r>
+      <w:proofErr w:type="spellEnd"/>
+      <w:r>
+        <w:rPr>
+          <w:sz w:val="28"/>
+          <w:szCs w:val="28"/>
+          <w:lang w:val="en-US"/>
+        </w:rPr>
+        <w:t xml:space="preserve">, </w:t>
+      </w:r>
+      <w:proofErr w:type="spellStart"/>
+      <w:r>
+        <w:rPr>
+          <w:sz w:val="28"/>
+          <w:szCs w:val="28"/>
+          <w:lang w:val="en-US"/>
+        </w:rPr>
+        <w:t>Upplands</w:t>
+      </w:r>
+      <w:proofErr w:type="spellEnd"/>
+      <w:r>
+        <w:rPr>
+          <w:sz w:val="28"/>
+          <w:szCs w:val="28"/>
+          <w:lang w:val="en-US"/>
+        </w:rPr>
+        <w:t xml:space="preserve"> Bro, </w:t>
+      </w:r>
+      <w:proofErr w:type="spellStart"/>
+      <w:r>
+        <w:rPr>
+          <w:sz w:val="28"/>
+          <w:szCs w:val="28"/>
+          <w:lang w:val="en-US"/>
+        </w:rPr>
+        <w:t>Upplands</w:t>
+      </w:r>
+      <w:proofErr w:type="spellEnd"/>
+      <w:r>
+        <w:rPr>
+          <w:sz w:val="28"/>
+          <w:szCs w:val="28"/>
+          <w:lang w:val="en-US"/>
+        </w:rPr>
+        <w:t xml:space="preserve"> </w:t>
+      </w:r>
+      <w:proofErr w:type="spellStart"/>
+      <w:r>
+        <w:rPr>
+          <w:sz w:val="28"/>
+          <w:szCs w:val="28"/>
+          <w:lang w:val="en-US"/>
+        </w:rPr>
+        <w:t>Väsby</w:t>
+      </w:r>
+      <w:proofErr w:type="spellEnd"/>
+      <w:r>
+        <w:rPr>
+          <w:sz w:val="28"/>
+          <w:szCs w:val="28"/>
+          <w:lang w:val="en-US"/>
+        </w:rPr>
+        <w:t xml:space="preserve"> and </w:t>
+      </w:r>
+      <w:proofErr w:type="spellStart"/>
+      <w:r>
+        <w:rPr>
+          <w:sz w:val="28"/>
+          <w:szCs w:val="28"/>
+          <w:lang w:val="en-US"/>
+        </w:rPr>
+        <w:t>Sigtuna</w:t>
+      </w:r>
+      <w:proofErr w:type="spellEnd"/>
+    </w:p>
+    <w:p>
+      <w:pPr>
+        <w:numPr>
+          <w:ilvl w:val="0"/>
+          <w:numId w:val="1"/>
+        </w:numPr>
+        <w:shd w:val="clear" w:color="auto" w:fill="2B2B2B"/>
+        <w:spacing w:after="75" w:line="240" w:lineRule="auto"/>
+        <w:ind w:left="600"/>
+        <w:textAlignment w:val="baseline"/>
+        <w:rPr>
+          <w:sz w:val="28"/>
+          <w:szCs w:val="28"/>
+          <w:lang w:val="en-US"/>
+        </w:rPr>
+      </w:pPr>
+      <w:r>
+        <w:rPr>
+          <w:sz w:val="28"/>
+          <w:szCs w:val="28"/>
+          <w:lang w:val="en-US"/>
+        </w:rPr>
+        <w:t xml:space="preserve">From 600: </w:t>
+      </w:r>
+      <w:proofErr w:type="spellStart"/>
+      <w:r>
+        <w:rPr>
+          <w:sz w:val="28"/>
+          <w:szCs w:val="28"/>
+          <w:lang w:val="en-US"/>
+        </w:rPr>
+        <w:t>Täby</w:t>
+      </w:r>
+      <w:proofErr w:type="spellEnd"/>
+      <w:r>
+        <w:rPr>
+          <w:sz w:val="28"/>
+          <w:szCs w:val="28"/>
+          <w:lang w:val="en-US"/>
+        </w:rPr>
+        <w:t xml:space="preserve"> and </w:t>
+      </w:r>
+      <w:proofErr w:type="spellStart"/>
+      <w:r>
+        <w:rPr>
+          <w:sz w:val="28"/>
+          <w:szCs w:val="28"/>
+          <w:lang w:val="en-US"/>
+        </w:rPr>
+        <w:t>Norrtälje</w:t>
+      </w:r>
+      <w:proofErr w:type="spellEnd"/>
+    </w:p>
+    <w:p>
+      <w:pPr>
+        <w:numPr>
+          <w:ilvl w:val="0"/>
+          <w:numId w:val="1"/>
+        </w:numPr>
+        <w:shd w:val="clear" w:color="auto" w:fill="2B2B2B"/>
+        <w:spacing w:after="75" w:line="240" w:lineRule="auto"/>
+        <w:ind w:left="600"/>
+        <w:textAlignment w:val="baseline"/>
+        <w:rPr>
+          <w:sz w:val="28"/>
+          <w:szCs w:val="28"/>
+          <w:lang w:val="en-US"/>
+        </w:rPr>
+      </w:pPr>
+      <w:r>
+        <w:rPr>
+          <w:sz w:val="28"/>
+          <w:szCs w:val="28"/>
+          <w:lang w:val="en-US"/>
+        </w:rPr>
+        <w:t xml:space="preserve">From 700: Huddinge, </w:t>
+      </w:r>
+      <w:proofErr w:type="spellStart"/>
+      <w:r>
+        <w:rPr>
+          <w:sz w:val="28"/>
+          <w:szCs w:val="28"/>
+          <w:lang w:val="en-US"/>
+        </w:rPr>
+        <w:t>Botkyrka</w:t>
+      </w:r>
+      <w:proofErr w:type="spellEnd"/>
+      <w:r>
+        <w:rPr>
+          <w:sz w:val="28"/>
+          <w:szCs w:val="28"/>
+          <w:lang w:val="en-US"/>
+        </w:rPr>
+        <w:t xml:space="preserve">, Salem, </w:t>
+      </w:r>
+      <w:proofErr w:type="spellStart"/>
+      <w:r>
+        <w:rPr>
+          <w:sz w:val="28"/>
+          <w:szCs w:val="28"/>
+          <w:lang w:val="en-US"/>
+        </w:rPr>
+        <w:t>Södertälje</w:t>
+      </w:r>
+      <w:proofErr w:type="spellEnd"/>
+      <w:r>
+        <w:rPr>
+          <w:sz w:val="28"/>
+          <w:szCs w:val="28"/>
+          <w:lang w:val="en-US"/>
+        </w:rPr>
+        <w:t xml:space="preserve"> and </w:t>
+      </w:r>
+      <w:proofErr w:type="spellStart"/>
+      <w:r>
+        <w:rPr>
+          <w:sz w:val="28"/>
+          <w:szCs w:val="28"/>
+          <w:lang w:val="en-US"/>
+        </w:rPr>
+        <w:t>Nykvarn</w:t>
+      </w:r>
+      <w:proofErr w:type="spellEnd"/>
+    </w:p>
+    <w:p>
+      <w:pPr>
+        <w:numPr>
+          <w:ilvl w:val="0"/>
+          <w:numId w:val="1"/>
+        </w:numPr>
+        <w:shd w:val="clear" w:color="auto" w:fill="2B2B2B"/>
+        <w:spacing w:after="75" w:line="240" w:lineRule="auto"/>
+        <w:ind w:left="600"/>
+        <w:textAlignment w:val="baseline"/>
+        <w:rPr>
+          <w:sz w:val="28"/>
+          <w:szCs w:val="28"/>
+          <w:lang w:val="en-US"/>
+        </w:rPr>
+      </w:pPr>
+      <w:r>
+        <w:rPr>
+          <w:sz w:val="28"/>
+          <w:szCs w:val="28"/>
+          <w:lang w:val="en-US"/>
+        </w:rPr>
+        <w:t xml:space="preserve">From 800: </w:t>
+      </w:r>
+      <w:proofErr w:type="spellStart"/>
+      <w:r>
+        <w:rPr>
+          <w:sz w:val="28"/>
+          <w:szCs w:val="28"/>
+          <w:lang w:val="en-US"/>
+        </w:rPr>
+        <w:t>Tyresö</w:t>
+      </w:r>
+      <w:proofErr w:type="spellEnd"/>
+      <w:r>
+        <w:rPr>
+          <w:sz w:val="28"/>
+          <w:szCs w:val="28"/>
+          <w:lang w:val="en-US"/>
+        </w:rPr>
+        <w:t xml:space="preserve">, </w:t>
+      </w:r>
+      <w:proofErr w:type="spellStart"/>
+      <w:r>
+        <w:rPr>
+          <w:sz w:val="28"/>
+          <w:szCs w:val="28"/>
+          <w:lang w:val="en-US"/>
+        </w:rPr>
+        <w:t>Haninge</w:t>
+      </w:r>
+      <w:proofErr w:type="spellEnd"/>
+      <w:r>
+        <w:rPr>
+          <w:sz w:val="28"/>
+          <w:szCs w:val="28"/>
+          <w:lang w:val="en-US"/>
+        </w:rPr>
+        <w:t xml:space="preserve"> </w:t>
+      </w:r>
+      <w:proofErr w:type="spellStart"/>
+      <w:r>
+        <w:rPr>
+          <w:sz w:val="28"/>
+          <w:szCs w:val="28"/>
+          <w:lang w:val="en-US"/>
+        </w:rPr>
+        <w:t>and</w:t>
+      </w:r>
+      <w:proofErr w:type="spellEnd"/>
+      <w:r>
+        <w:rPr>
+          <w:sz w:val="28"/>
+          <w:szCs w:val="28"/>
+          <w:lang w:val="en-US"/>
+        </w:rPr>
+        <w:t xml:space="preserve"> </w:t>
+      </w:r>
+      <w:proofErr w:type="spellStart"/>
+      <w:r>
+        <w:rPr>
+          <w:sz w:val="28"/>
+          <w:szCs w:val="28"/>
+          <w:lang w:val="en-US"/>
+        </w:rPr>
+        <w:t>Nynäshamn</w:t>
+      </w:r>
+      <w:proofErr w:type="spellEnd"/>
+    </w:p>
+    <w:p>
+      <w:pPr>
+        <w:rPr>
+          <w:b/>
+          <w:sz w:val="48"/>
+          <w:szCs w:val="44"/>
           <w:lang w:val="en-US"/>
         </w:rPr>
       </w:pPr>
@@ -944,6 +2807,619 @@
     </w:sectPr>
   </w:body>
 </w:document>
+</file>
+
+<file path=word/numbering.xml><?xml version="1.0" encoding="utf-8"?>
+<w:numbering xmlns:ve="http://schemas.openxmlformats.org/markup-compatibility/2006" xmlns:o="urn:schemas-microsoft-com:office:office" xmlns:r="http://schemas.openxmlformats.org/officeDocument/2006/relationships" xmlns:m="http://schemas.openxmlformats.org/officeDocument/2006/math" xmlns:v="urn:schemas-microsoft-com:vml" xmlns:wp="http://schemas.openxmlformats.org/drawingml/2006/wordprocessingDrawing" xmlns:w10="urn:schemas-microsoft-com:office:word" xmlns:w="http://schemas.openxmlformats.org/wordprocessingml/2006/main" xmlns:wne="http://schemas.microsoft.com/office/word/2006/wordml">
+  <w:abstractNum w:abstractNumId="0">
+    <w:nsid w:val="102932F7"/>
+    <w:multiLevelType w:val="multilevel"/>
+    <w:tmpl w:val="FA6A63E6"/>
+    <w:lvl w:ilvl="0">
+      <w:start w:val="1"/>
+      <w:numFmt w:val="bullet"/>
+      <w:lvlText w:val=""/>
+      <w:lvlJc w:val="left"/>
+      <w:pPr>
+        <w:tabs>
+          <w:tab w:val="num" w:pos="720"/>
+        </w:tabs>
+        <w:ind w:left="720" w:hanging="360"/>
+      </w:pPr>
+      <w:rPr>
+        <w:rFonts w:ascii="Symbol" w:hAnsi="Symbol" w:hint="default"/>
+        <w:sz w:val="20"/>
+      </w:rPr>
+    </w:lvl>
+    <w:lvl w:ilvl="1" w:tentative="1">
+      <w:start w:val="1"/>
+      <w:numFmt w:val="bullet"/>
+      <w:lvlText w:val=""/>
+      <w:lvlJc w:val="left"/>
+      <w:pPr>
+        <w:tabs>
+          <w:tab w:val="num" w:pos="1440"/>
+        </w:tabs>
+        <w:ind w:left="1440" w:hanging="360"/>
+      </w:pPr>
+      <w:rPr>
+        <w:rFonts w:ascii="Symbol" w:hAnsi="Symbol" w:hint="default"/>
+        <w:sz w:val="20"/>
+      </w:rPr>
+    </w:lvl>
+    <w:lvl w:ilvl="2" w:tentative="1">
+      <w:start w:val="1"/>
+      <w:numFmt w:val="bullet"/>
+      <w:lvlText w:val=""/>
+      <w:lvlJc w:val="left"/>
+      <w:pPr>
+        <w:tabs>
+          <w:tab w:val="num" w:pos="2160"/>
+        </w:tabs>
+        <w:ind w:left="2160" w:hanging="360"/>
+      </w:pPr>
+      <w:rPr>
+        <w:rFonts w:ascii="Symbol" w:hAnsi="Symbol" w:hint="default"/>
+        <w:sz w:val="20"/>
+      </w:rPr>
+    </w:lvl>
+    <w:lvl w:ilvl="3" w:tentative="1">
+      <w:start w:val="1"/>
+      <w:numFmt w:val="bullet"/>
+      <w:lvlText w:val=""/>
+      <w:lvlJc w:val="left"/>
+      <w:pPr>
+        <w:tabs>
+          <w:tab w:val="num" w:pos="2880"/>
+        </w:tabs>
+        <w:ind w:left="2880" w:hanging="360"/>
+      </w:pPr>
+      <w:rPr>
+        <w:rFonts w:ascii="Symbol" w:hAnsi="Symbol" w:hint="default"/>
+        <w:sz w:val="20"/>
+      </w:rPr>
+    </w:lvl>
+    <w:lvl w:ilvl="4" w:tentative="1">
+      <w:start w:val="1"/>
+      <w:numFmt w:val="bullet"/>
+      <w:lvlText w:val=""/>
+      <w:lvlJc w:val="left"/>
+      <w:pPr>
+        <w:tabs>
+          <w:tab w:val="num" w:pos="3600"/>
+        </w:tabs>
+        <w:ind w:left="3600" w:hanging="360"/>
+      </w:pPr>
+      <w:rPr>
+        <w:rFonts w:ascii="Symbol" w:hAnsi="Symbol" w:hint="default"/>
+        <w:sz w:val="20"/>
+      </w:rPr>
+    </w:lvl>
+    <w:lvl w:ilvl="5" w:tentative="1">
+      <w:start w:val="1"/>
+      <w:numFmt w:val="bullet"/>
+      <w:lvlText w:val=""/>
+      <w:lvlJc w:val="left"/>
+      <w:pPr>
+        <w:tabs>
+          <w:tab w:val="num" w:pos="4320"/>
+        </w:tabs>
+        <w:ind w:left="4320" w:hanging="360"/>
+      </w:pPr>
+      <w:rPr>
+        <w:rFonts w:ascii="Symbol" w:hAnsi="Symbol" w:hint="default"/>
+        <w:sz w:val="20"/>
+      </w:rPr>
+    </w:lvl>
+    <w:lvl w:ilvl="6" w:tentative="1">
+      <w:start w:val="1"/>
+      <w:numFmt w:val="bullet"/>
+      <w:lvlText w:val=""/>
+      <w:lvlJc w:val="left"/>
+      <w:pPr>
+        <w:tabs>
+          <w:tab w:val="num" w:pos="5040"/>
+        </w:tabs>
+        <w:ind w:left="5040" w:hanging="360"/>
+      </w:pPr>
+      <w:rPr>
+        <w:rFonts w:ascii="Symbol" w:hAnsi="Symbol" w:hint="default"/>
+        <w:sz w:val="20"/>
+      </w:rPr>
+    </w:lvl>
+    <w:lvl w:ilvl="7" w:tentative="1">
+      <w:start w:val="1"/>
+      <w:numFmt w:val="bullet"/>
+      <w:lvlText w:val=""/>
+      <w:lvlJc w:val="left"/>
+      <w:pPr>
+        <w:tabs>
+          <w:tab w:val="num" w:pos="5760"/>
+        </w:tabs>
+        <w:ind w:left="5760" w:hanging="360"/>
+      </w:pPr>
+      <w:rPr>
+        <w:rFonts w:ascii="Symbol" w:hAnsi="Symbol" w:hint="default"/>
+        <w:sz w:val="20"/>
+      </w:rPr>
+    </w:lvl>
+    <w:lvl w:ilvl="8" w:tentative="1">
+      <w:start w:val="1"/>
+      <w:numFmt w:val="bullet"/>
+      <w:lvlText w:val=""/>
+      <w:lvlJc w:val="left"/>
+      <w:pPr>
+        <w:tabs>
+          <w:tab w:val="num" w:pos="6480"/>
+        </w:tabs>
+        <w:ind w:left="6480" w:hanging="360"/>
+      </w:pPr>
+      <w:rPr>
+        <w:rFonts w:ascii="Symbol" w:hAnsi="Symbol" w:hint="default"/>
+        <w:sz w:val="20"/>
+      </w:rPr>
+    </w:lvl>
+  </w:abstractNum>
+  <w:abstractNum w:abstractNumId="1">
+    <w:nsid w:val="10DF7C68"/>
+    <w:multiLevelType w:val="multilevel"/>
+    <w:tmpl w:val="048024E8"/>
+    <w:lvl w:ilvl="0">
+      <w:start w:val="1"/>
+      <w:numFmt w:val="bullet"/>
+      <w:lvlText w:val=""/>
+      <w:lvlJc w:val="left"/>
+      <w:pPr>
+        <w:tabs>
+          <w:tab w:val="num" w:pos="720"/>
+        </w:tabs>
+        <w:ind w:left="720" w:hanging="360"/>
+      </w:pPr>
+      <w:rPr>
+        <w:rFonts w:ascii="Symbol" w:hAnsi="Symbol" w:hint="default"/>
+        <w:sz w:val="20"/>
+      </w:rPr>
+    </w:lvl>
+    <w:lvl w:ilvl="1" w:tentative="1">
+      <w:start w:val="1"/>
+      <w:numFmt w:val="bullet"/>
+      <w:lvlText w:val=""/>
+      <w:lvlJc w:val="left"/>
+      <w:pPr>
+        <w:tabs>
+          <w:tab w:val="num" w:pos="1440"/>
+        </w:tabs>
+        <w:ind w:left="1440" w:hanging="360"/>
+      </w:pPr>
+      <w:rPr>
+        <w:rFonts w:ascii="Symbol" w:hAnsi="Symbol" w:hint="default"/>
+        <w:sz w:val="20"/>
+      </w:rPr>
+    </w:lvl>
+    <w:lvl w:ilvl="2" w:tentative="1">
+      <w:start w:val="1"/>
+      <w:numFmt w:val="bullet"/>
+      <w:lvlText w:val=""/>
+      <w:lvlJc w:val="left"/>
+      <w:pPr>
+        <w:tabs>
+          <w:tab w:val="num" w:pos="2160"/>
+        </w:tabs>
+        <w:ind w:left="2160" w:hanging="360"/>
+      </w:pPr>
+      <w:rPr>
+        <w:rFonts w:ascii="Symbol" w:hAnsi="Symbol" w:hint="default"/>
+        <w:sz w:val="20"/>
+      </w:rPr>
+    </w:lvl>
+    <w:lvl w:ilvl="3" w:tentative="1">
+      <w:start w:val="1"/>
+      <w:numFmt w:val="bullet"/>
+      <w:lvlText w:val=""/>
+      <w:lvlJc w:val="left"/>
+      <w:pPr>
+        <w:tabs>
+          <w:tab w:val="num" w:pos="2880"/>
+        </w:tabs>
+        <w:ind w:left="2880" w:hanging="360"/>
+      </w:pPr>
+      <w:rPr>
+        <w:rFonts w:ascii="Symbol" w:hAnsi="Symbol" w:hint="default"/>
+        <w:sz w:val="20"/>
+      </w:rPr>
+    </w:lvl>
+    <w:lvl w:ilvl="4" w:tentative="1">
+      <w:start w:val="1"/>
+      <w:numFmt w:val="bullet"/>
+      <w:lvlText w:val=""/>
+      <w:lvlJc w:val="left"/>
+      <w:pPr>
+        <w:tabs>
+          <w:tab w:val="num" w:pos="3600"/>
+        </w:tabs>
+        <w:ind w:left="3600" w:hanging="360"/>
+      </w:pPr>
+      <w:rPr>
+        <w:rFonts w:ascii="Symbol" w:hAnsi="Symbol" w:hint="default"/>
+        <w:sz w:val="20"/>
+      </w:rPr>
+    </w:lvl>
+    <w:lvl w:ilvl="5" w:tentative="1">
+      <w:start w:val="1"/>
+      <w:numFmt w:val="bullet"/>
+      <w:lvlText w:val=""/>
+      <w:lvlJc w:val="left"/>
+      <w:pPr>
+        <w:tabs>
+          <w:tab w:val="num" w:pos="4320"/>
+        </w:tabs>
+        <w:ind w:left="4320" w:hanging="360"/>
+      </w:pPr>
+      <w:rPr>
+        <w:rFonts w:ascii="Symbol" w:hAnsi="Symbol" w:hint="default"/>
+        <w:sz w:val="20"/>
+      </w:rPr>
+    </w:lvl>
+    <w:lvl w:ilvl="6" w:tentative="1">
+      <w:start w:val="1"/>
+      <w:numFmt w:val="bullet"/>
+      <w:lvlText w:val=""/>
+      <w:lvlJc w:val="left"/>
+      <w:pPr>
+        <w:tabs>
+          <w:tab w:val="num" w:pos="5040"/>
+        </w:tabs>
+        <w:ind w:left="5040" w:hanging="360"/>
+      </w:pPr>
+      <w:rPr>
+        <w:rFonts w:ascii="Symbol" w:hAnsi="Symbol" w:hint="default"/>
+        <w:sz w:val="20"/>
+      </w:rPr>
+    </w:lvl>
+    <w:lvl w:ilvl="7" w:tentative="1">
+      <w:start w:val="1"/>
+      <w:numFmt w:val="bullet"/>
+      <w:lvlText w:val=""/>
+      <w:lvlJc w:val="left"/>
+      <w:pPr>
+        <w:tabs>
+          <w:tab w:val="num" w:pos="5760"/>
+        </w:tabs>
+        <w:ind w:left="5760" w:hanging="360"/>
+      </w:pPr>
+      <w:rPr>
+        <w:rFonts w:ascii="Symbol" w:hAnsi="Symbol" w:hint="default"/>
+        <w:sz w:val="20"/>
+      </w:rPr>
+    </w:lvl>
+    <w:lvl w:ilvl="8" w:tentative="1">
+      <w:start w:val="1"/>
+      <w:numFmt w:val="bullet"/>
+      <w:lvlText w:val=""/>
+      <w:lvlJc w:val="left"/>
+      <w:pPr>
+        <w:tabs>
+          <w:tab w:val="num" w:pos="6480"/>
+        </w:tabs>
+        <w:ind w:left="6480" w:hanging="360"/>
+      </w:pPr>
+      <w:rPr>
+        <w:rFonts w:ascii="Symbol" w:hAnsi="Symbol" w:hint="default"/>
+        <w:sz w:val="20"/>
+      </w:rPr>
+    </w:lvl>
+  </w:abstractNum>
+  <w:abstractNum w:abstractNumId="2">
+    <w:nsid w:val="42DC272F"/>
+    <w:multiLevelType w:val="multilevel"/>
+    <w:tmpl w:val="D054C7D6"/>
+    <w:lvl w:ilvl="0">
+      <w:start w:val="1"/>
+      <w:numFmt w:val="bullet"/>
+      <w:lvlText w:val=""/>
+      <w:lvlJc w:val="left"/>
+      <w:pPr>
+        <w:tabs>
+          <w:tab w:val="num" w:pos="720"/>
+        </w:tabs>
+        <w:ind w:left="720" w:hanging="360"/>
+      </w:pPr>
+      <w:rPr>
+        <w:rFonts w:ascii="Symbol" w:hAnsi="Symbol" w:hint="default"/>
+        <w:sz w:val="20"/>
+      </w:rPr>
+    </w:lvl>
+    <w:lvl w:ilvl="1" w:tentative="1">
+      <w:start w:val="1"/>
+      <w:numFmt w:val="bullet"/>
+      <w:lvlText w:val="o"/>
+      <w:lvlJc w:val="left"/>
+      <w:pPr>
+        <w:tabs>
+          <w:tab w:val="num" w:pos="1440"/>
+        </w:tabs>
+        <w:ind w:left="1440" w:hanging="360"/>
+      </w:pPr>
+      <w:rPr>
+        <w:rFonts w:ascii="Courier New" w:hAnsi="Courier New" w:hint="default"/>
+        <w:sz w:val="20"/>
+      </w:rPr>
+    </w:lvl>
+    <w:lvl w:ilvl="2" w:tentative="1">
+      <w:start w:val="1"/>
+      <w:numFmt w:val="bullet"/>
+      <w:lvlText w:val=""/>
+      <w:lvlJc w:val="left"/>
+      <w:pPr>
+        <w:tabs>
+          <w:tab w:val="num" w:pos="2160"/>
+        </w:tabs>
+        <w:ind w:left="2160" w:hanging="360"/>
+      </w:pPr>
+      <w:rPr>
+        <w:rFonts w:ascii="Wingdings" w:hAnsi="Wingdings" w:hint="default"/>
+        <w:sz w:val="20"/>
+      </w:rPr>
+    </w:lvl>
+    <w:lvl w:ilvl="3" w:tentative="1">
+      <w:start w:val="1"/>
+      <w:numFmt w:val="bullet"/>
+      <w:lvlText w:val=""/>
+      <w:lvlJc w:val="left"/>
+      <w:pPr>
+        <w:tabs>
+          <w:tab w:val="num" w:pos="2880"/>
+        </w:tabs>
+        <w:ind w:left="2880" w:hanging="360"/>
+      </w:pPr>
+      <w:rPr>
+        <w:rFonts w:ascii="Wingdings" w:hAnsi="Wingdings" w:hint="default"/>
+        <w:sz w:val="20"/>
+      </w:rPr>
+    </w:lvl>
+    <w:lvl w:ilvl="4" w:tentative="1">
+      <w:start w:val="1"/>
+      <w:numFmt w:val="bullet"/>
+      <w:lvlText w:val=""/>
+      <w:lvlJc w:val="left"/>
+      <w:pPr>
+        <w:tabs>
+          <w:tab w:val="num" w:pos="3600"/>
+        </w:tabs>
+        <w:ind w:left="3600" w:hanging="360"/>
+      </w:pPr>
+      <w:rPr>
+        <w:rFonts w:ascii="Wingdings" w:hAnsi="Wingdings" w:hint="default"/>
+        <w:sz w:val="20"/>
+      </w:rPr>
+    </w:lvl>
+    <w:lvl w:ilvl="5" w:tentative="1">
+      <w:start w:val="1"/>
+      <w:numFmt w:val="bullet"/>
+      <w:lvlText w:val=""/>
+      <w:lvlJc w:val="left"/>
+      <w:pPr>
+        <w:tabs>
+          <w:tab w:val="num" w:pos="4320"/>
+        </w:tabs>
+        <w:ind w:left="4320" w:hanging="360"/>
+      </w:pPr>
+      <w:rPr>
+        <w:rFonts w:ascii="Wingdings" w:hAnsi="Wingdings" w:hint="default"/>
+        <w:sz w:val="20"/>
+      </w:rPr>
+    </w:lvl>
+    <w:lvl w:ilvl="6" w:tentative="1">
+      <w:start w:val="1"/>
+      <w:numFmt w:val="bullet"/>
+      <w:lvlText w:val=""/>
+      <w:lvlJc w:val="left"/>
+      <w:pPr>
+        <w:tabs>
+          <w:tab w:val="num" w:pos="5040"/>
+        </w:tabs>
+        <w:ind w:left="5040" w:hanging="360"/>
+      </w:pPr>
+      <w:rPr>
+        <w:rFonts w:ascii="Wingdings" w:hAnsi="Wingdings" w:hint="default"/>
+        <w:sz w:val="20"/>
+      </w:rPr>
+    </w:lvl>
+    <w:lvl w:ilvl="7" w:tentative="1">
+      <w:start w:val="1"/>
+      <w:numFmt w:val="bullet"/>
+      <w:lvlText w:val=""/>
+      <w:lvlJc w:val="left"/>
+      <w:pPr>
+        <w:tabs>
+          <w:tab w:val="num" w:pos="5760"/>
+        </w:tabs>
+        <w:ind w:left="5760" w:hanging="360"/>
+      </w:pPr>
+      <w:rPr>
+        <w:rFonts w:ascii="Wingdings" w:hAnsi="Wingdings" w:hint="default"/>
+        <w:sz w:val="20"/>
+      </w:rPr>
+    </w:lvl>
+    <w:lvl w:ilvl="8" w:tentative="1">
+      <w:start w:val="1"/>
+      <w:numFmt w:val="bullet"/>
+      <w:lvlText w:val=""/>
+      <w:lvlJc w:val="left"/>
+      <w:pPr>
+        <w:tabs>
+          <w:tab w:val="num" w:pos="6480"/>
+        </w:tabs>
+        <w:ind w:left="6480" w:hanging="360"/>
+      </w:pPr>
+      <w:rPr>
+        <w:rFonts w:ascii="Wingdings" w:hAnsi="Wingdings" w:hint="default"/>
+        <w:sz w:val="20"/>
+      </w:rPr>
+    </w:lvl>
+  </w:abstractNum>
+  <w:abstractNum w:abstractNumId="3">
+    <w:nsid w:val="4DE92E2D"/>
+    <w:multiLevelType w:val="multilevel"/>
+    <w:tmpl w:val="6B065E7A"/>
+    <w:lvl w:ilvl="0">
+      <w:start w:val="1"/>
+      <w:numFmt w:val="bullet"/>
+      <w:lvlText w:val=""/>
+      <w:lvlJc w:val="left"/>
+      <w:pPr>
+        <w:tabs>
+          <w:tab w:val="num" w:pos="720"/>
+        </w:tabs>
+        <w:ind w:left="720" w:hanging="360"/>
+      </w:pPr>
+      <w:rPr>
+        <w:rFonts w:ascii="Wingdings" w:hAnsi="Wingdings" w:hint="default"/>
+        <w:sz w:val="20"/>
+      </w:rPr>
+    </w:lvl>
+    <w:lvl w:ilvl="1" w:tentative="1">
+      <w:start w:val="1"/>
+      <w:numFmt w:val="bullet"/>
+      <w:lvlText w:val=""/>
+      <w:lvlJc w:val="left"/>
+      <w:pPr>
+        <w:tabs>
+          <w:tab w:val="num" w:pos="1440"/>
+        </w:tabs>
+        <w:ind w:left="1440" w:hanging="360"/>
+      </w:pPr>
+      <w:rPr>
+        <w:rFonts w:ascii="Wingdings" w:hAnsi="Wingdings" w:hint="default"/>
+        <w:sz w:val="20"/>
+      </w:rPr>
+    </w:lvl>
+    <w:lvl w:ilvl="2" w:tentative="1">
+      <w:start w:val="1"/>
+      <w:numFmt w:val="bullet"/>
+      <w:lvlText w:val=""/>
+      <w:lvlJc w:val="left"/>
+      <w:pPr>
+        <w:tabs>
+          <w:tab w:val="num" w:pos="2160"/>
+        </w:tabs>
+        <w:ind w:left="2160" w:hanging="360"/>
+      </w:pPr>
+      <w:rPr>
+        <w:rFonts w:ascii="Wingdings" w:hAnsi="Wingdings" w:hint="default"/>
+        <w:sz w:val="20"/>
+      </w:rPr>
+    </w:lvl>
+    <w:lvl w:ilvl="3" w:tentative="1">
+      <w:start w:val="1"/>
+      <w:numFmt w:val="bullet"/>
+      <w:lvlText w:val=""/>
+      <w:lvlJc w:val="left"/>
+      <w:pPr>
+        <w:tabs>
+          <w:tab w:val="num" w:pos="2880"/>
+        </w:tabs>
+        <w:ind w:left="2880" w:hanging="360"/>
+      </w:pPr>
+      <w:rPr>
+        <w:rFonts w:ascii="Wingdings" w:hAnsi="Wingdings" w:hint="default"/>
+        <w:sz w:val="20"/>
+      </w:rPr>
+    </w:lvl>
+    <w:lvl w:ilvl="4" w:tentative="1">
+      <w:start w:val="1"/>
+      <w:numFmt w:val="bullet"/>
+      <w:lvlText w:val=""/>
+      <w:lvlJc w:val="left"/>
+      <w:pPr>
+        <w:tabs>
+          <w:tab w:val="num" w:pos="3600"/>
+        </w:tabs>
+        <w:ind w:left="3600" w:hanging="360"/>
+      </w:pPr>
+      <w:rPr>
+        <w:rFonts w:ascii="Wingdings" w:hAnsi="Wingdings" w:hint="default"/>
+        <w:sz w:val="20"/>
+      </w:rPr>
+    </w:lvl>
+    <w:lvl w:ilvl="5" w:tentative="1">
+      <w:start w:val="1"/>
+      <w:numFmt w:val="bullet"/>
+      <w:lvlText w:val=""/>
+      <w:lvlJc w:val="left"/>
+      <w:pPr>
+        <w:tabs>
+          <w:tab w:val="num" w:pos="4320"/>
+        </w:tabs>
+        <w:ind w:left="4320" w:hanging="360"/>
+      </w:pPr>
+      <w:rPr>
+        <w:rFonts w:ascii="Wingdings" w:hAnsi="Wingdings" w:hint="default"/>
+        <w:sz w:val="20"/>
+      </w:rPr>
+    </w:lvl>
+    <w:lvl w:ilvl="6" w:tentative="1">
+      <w:start w:val="1"/>
+      <w:numFmt w:val="bullet"/>
+      <w:lvlText w:val=""/>
+      <w:lvlJc w:val="left"/>
+      <w:pPr>
+        <w:tabs>
+          <w:tab w:val="num" w:pos="5040"/>
+        </w:tabs>
+        <w:ind w:left="5040" w:hanging="360"/>
+      </w:pPr>
+      <w:rPr>
+        <w:rFonts w:ascii="Wingdings" w:hAnsi="Wingdings" w:hint="default"/>
+        <w:sz w:val="20"/>
+      </w:rPr>
+    </w:lvl>
+    <w:lvl w:ilvl="7" w:tentative="1">
+      <w:start w:val="1"/>
+      <w:numFmt w:val="bullet"/>
+      <w:lvlText w:val=""/>
+      <w:lvlJc w:val="left"/>
+      <w:pPr>
+        <w:tabs>
+          <w:tab w:val="num" w:pos="5760"/>
+        </w:tabs>
+        <w:ind w:left="5760" w:hanging="360"/>
+      </w:pPr>
+      <w:rPr>
+        <w:rFonts w:ascii="Wingdings" w:hAnsi="Wingdings" w:hint="default"/>
+        <w:sz w:val="20"/>
+      </w:rPr>
+    </w:lvl>
+    <w:lvl w:ilvl="8" w:tentative="1">
+      <w:start w:val="1"/>
+      <w:numFmt w:val="bullet"/>
+      <w:lvlText w:val=""/>
+      <w:lvlJc w:val="left"/>
+      <w:pPr>
+        <w:tabs>
+          <w:tab w:val="num" w:pos="6480"/>
+        </w:tabs>
+        <w:ind w:left="6480" w:hanging="360"/>
+      </w:pPr>
+      <w:rPr>
+        <w:rFonts w:ascii="Wingdings" w:hAnsi="Wingdings" w:hint="default"/>
+        <w:sz w:val="20"/>
+      </w:rPr>
+    </w:lvl>
+  </w:abstractNum>
+  <w:num w:numId="1">
+    <w:abstractNumId w:val="3"/>
+  </w:num>
+  <w:num w:numId="2">
+    <w:abstractNumId w:val="1"/>
+  </w:num>
+  <w:num w:numId="3">
+    <w:abstractNumId w:val="0"/>
+  </w:num>
+  <w:num w:numId="4">
+    <w:abstractNumId w:val="2"/>
+  </w:num>
+</w:numbering>
 </file>
 
 <file path=word/styles.xml><?xml version="1.0" encoding="utf-8"?>
@@ -1107,6 +3583,31 @@
     <w:qFormat/>
     <w:rsid w:val="00886C71"/>
   </w:style>
+  <w:style w:type="paragraph" w:styleId="2">
+    <w:name w:val="heading 2"/>
+    <w:basedOn w:val="a"/>
+    <w:next w:val="a"/>
+    <w:link w:val="20"/>
+    <w:uiPriority w:val="9"/>
+    <w:semiHidden/>
+    <w:unhideWhenUsed/>
+    <w:qFormat/>
+    <w:rsid w:val="00986B4C"/>
+    <w:pPr>
+      <w:keepNext/>
+      <w:keepLines/>
+      <w:spacing w:before="200" w:after="0"/>
+      <w:outlineLvl w:val="1"/>
+    </w:pPr>
+    <w:rPr>
+      <w:rFonts w:asciiTheme="majorHAnsi" w:eastAsiaTheme="majorEastAsia" w:hAnsiTheme="majorHAnsi" w:cstheme="majorBidi"/>
+      <w:b/>
+      <w:bCs/>
+      <w:color w:val="4F81BD" w:themeColor="accent1"/>
+      <w:sz w:val="26"/>
+      <w:szCs w:val="26"/>
+    </w:rPr>
+  </w:style>
   <w:style w:type="paragraph" w:styleId="4">
     <w:name w:val="heading 4"/>
     <w:basedOn w:val="a"/>
@@ -1219,6 +3720,22 @@
     <w:rPr>
       <w:i/>
       <w:iCs/>
+    </w:rPr>
+  </w:style>
+  <w:style w:type="character" w:customStyle="1" w:styleId="20">
+    <w:name w:val="Заголовок 2 Знак"/>
+    <w:basedOn w:val="a0"/>
+    <w:link w:val="2"/>
+    <w:uiPriority w:val="9"/>
+    <w:semiHidden/>
+    <w:rsid w:val="00986B4C"/>
+    <w:rPr>
+      <w:rFonts w:asciiTheme="majorHAnsi" w:eastAsiaTheme="majorEastAsia" w:hAnsiTheme="majorHAnsi" w:cstheme="majorBidi"/>
+      <w:b/>
+      <w:bCs/>
+      <w:color w:val="4F81BD" w:themeColor="accent1"/>
+      <w:sz w:val="26"/>
+      <w:szCs w:val="26"/>
     </w:rPr>
   </w:style>
 </w:styles>

</xml_diff>

<commit_message>
transport taxi section content added
</commit_message>
<xml_diff>
--- a/images/transport/transport.docx
+++ b/images/transport/transport.docx
@@ -1040,85 +1040,15 @@
         </w:rPr>
         <w:t xml:space="preserve">and its way cheaper even for the sporadic commuter. </w:t>
       </w:r>
-      <w:proofErr w:type="spellStart"/>
       <w:r>
         <w:rPr>
           <w:rFonts w:ascii="Segoe UI" w:hAnsi="Segoe UI" w:cs="Segoe UI"/>
           <w:color w:val="555555"/>
           <w:sz w:val="34"/>
           <w:szCs w:val="34"/>
-        </w:rPr>
-        <w:t>The</w:t>
-      </w:r>
-      <w:proofErr w:type="spellEnd"/>
-      <w:r>
-        <w:rPr>
-          <w:rFonts w:ascii="Segoe UI" w:hAnsi="Segoe UI" w:cs="Segoe UI"/>
-          <w:color w:val="555555"/>
-          <w:sz w:val="34"/>
-          <w:szCs w:val="34"/>
-        </w:rPr>
-        <w:t xml:space="preserve"> </w:t>
-      </w:r>
-      <w:proofErr w:type="spellStart"/>
-      <w:r>
-        <w:rPr>
-          <w:rFonts w:ascii="Segoe UI" w:hAnsi="Segoe UI" w:cs="Segoe UI"/>
-          <w:color w:val="555555"/>
-          <w:sz w:val="34"/>
-          <w:szCs w:val="34"/>
-        </w:rPr>
-        <w:t>SL-Access</w:t>
-      </w:r>
-      <w:proofErr w:type="spellEnd"/>
-      <w:r>
-        <w:rPr>
-          <w:rFonts w:ascii="Segoe UI" w:hAnsi="Segoe UI" w:cs="Segoe UI"/>
-          <w:color w:val="555555"/>
-          <w:sz w:val="34"/>
-          <w:szCs w:val="34"/>
-        </w:rPr>
-        <w:t xml:space="preserve"> </w:t>
-      </w:r>
-      <w:proofErr w:type="spellStart"/>
-      <w:r>
-        <w:rPr>
-          <w:rFonts w:ascii="Segoe UI" w:hAnsi="Segoe UI" w:cs="Segoe UI"/>
-          <w:color w:val="555555"/>
-          <w:sz w:val="34"/>
-          <w:szCs w:val="34"/>
-        </w:rPr>
-        <w:t>card</w:t>
-      </w:r>
-      <w:proofErr w:type="spellEnd"/>
-      <w:r>
-        <w:rPr>
-          <w:rFonts w:ascii="Segoe UI" w:hAnsi="Segoe UI" w:cs="Segoe UI"/>
-          <w:color w:val="555555"/>
-          <w:sz w:val="34"/>
-          <w:szCs w:val="34"/>
-        </w:rPr>
-        <w:t xml:space="preserve"> </w:t>
-      </w:r>
-      <w:proofErr w:type="spellStart"/>
-      <w:r>
-        <w:rPr>
-          <w:rFonts w:ascii="Segoe UI" w:hAnsi="Segoe UI" w:cs="Segoe UI"/>
-          <w:color w:val="555555"/>
-          <w:sz w:val="34"/>
-          <w:szCs w:val="34"/>
-        </w:rPr>
-        <w:t>costs</w:t>
-      </w:r>
-      <w:proofErr w:type="spellEnd"/>
-      <w:r>
-        <w:rPr>
-          <w:rFonts w:ascii="Segoe UI" w:hAnsi="Segoe UI" w:cs="Segoe UI"/>
-          <w:color w:val="555555"/>
-          <w:sz w:val="34"/>
-          <w:szCs w:val="34"/>
-        </w:rPr>
-        <w:t xml:space="preserve"> 20 SEK (1.90 € / $2.10 /£1.60).</w:t>
+          <w:lang w:val="en-US"/>
+        </w:rPr>
+        <w:t>The SL-Access card costs 20 SEK (1.90 € / $2.10 /£1.60).</w:t>
       </w:r>
     </w:p>
     <w:p>
@@ -2231,25 +2161,7 @@
           <w:szCs w:val="28"/>
           <w:lang w:val="en-US"/>
         </w:rPr>
-        <w:t xml:space="preserve"> Blue buses numbered from 1 to 6 </w:t>
-      </w:r>
-      <w:proofErr w:type="gramStart"/>
-      <w:r>
-        <w:rPr>
-          <w:sz w:val="28"/>
-          <w:szCs w:val="28"/>
-          <w:lang w:val="en-US"/>
-        </w:rPr>
-        <w:t>are</w:t>
-      </w:r>
-      <w:proofErr w:type="gramEnd"/>
-      <w:r>
-        <w:rPr>
-          <w:sz w:val="28"/>
-          <w:szCs w:val="28"/>
-          <w:lang w:val="en-US"/>
-        </w:rPr>
-        <w:t xml:space="preserve"> express ones travelling along the edges of the centre.</w:t>
+        <w:t xml:space="preserve"> Blue buses numbered from 1 to 6 are express ones travelling along the edges of the centre.</w:t>
       </w:r>
     </w:p>
     <w:p>
@@ -2758,25 +2670,7 @@
           <w:szCs w:val="28"/>
           <w:lang w:val="en-US"/>
         </w:rPr>
-        <w:t xml:space="preserve"> </w:t>
-      </w:r>
-      <w:proofErr w:type="spellStart"/>
-      <w:r>
-        <w:rPr>
-          <w:sz w:val="28"/>
-          <w:szCs w:val="28"/>
-          <w:lang w:val="en-US"/>
-        </w:rPr>
-        <w:t>and</w:t>
-      </w:r>
-      <w:proofErr w:type="spellEnd"/>
-      <w:r>
-        <w:rPr>
-          <w:sz w:val="28"/>
-          <w:szCs w:val="28"/>
-          <w:lang w:val="en-US"/>
-        </w:rPr>
-        <w:t xml:space="preserve"> </w:t>
+        <w:t xml:space="preserve"> and </w:t>
       </w:r>
       <w:proofErr w:type="spellStart"/>
       <w:r>
@@ -2788,6 +2682,132 @@
         <w:t>Nynäshamn</w:t>
       </w:r>
       <w:proofErr w:type="spellEnd"/>
+    </w:p>
+    <w:p>
+      <w:pPr>
+        <w:rPr>
+          <w:b/>
+          <w:sz w:val="48"/>
+          <w:szCs w:val="44"/>
+          <w:lang w:val="en-US"/>
+        </w:rPr>
+      </w:pPr>
+    </w:p>
+    <w:p>
+      <w:pPr>
+        <w:rPr>
+          <w:b/>
+          <w:sz w:val="48"/>
+          <w:szCs w:val="44"/>
+          <w:lang w:val="en-US"/>
+        </w:rPr>
+      </w:pPr>
+    </w:p>
+    <w:p>
+      <w:pPr>
+        <w:rPr>
+          <w:b/>
+          <w:sz w:val="48"/>
+          <w:szCs w:val="44"/>
+          <w:lang w:val="en-US"/>
+        </w:rPr>
+      </w:pPr>
+      <w:r>
+        <w:rPr>
+          <w:b/>
+          <w:sz w:val="48"/>
+          <w:szCs w:val="44"/>
+          <w:lang w:val="en-US"/>
+        </w:rPr>
+        <w:t>Taxi</w:t>
+      </w:r>
+    </w:p>
+    <w:p>
+      <w:pPr>
+        <w:rPr>
+          <w:b/>
+          <w:sz w:val="48"/>
+          <w:szCs w:val="44"/>
+          <w:lang w:val="en-US"/>
+        </w:rPr>
+      </w:pPr>
+      <w:r>
+        <w:rPr>
+          <w:rStyle w:val="a5"/>
+          <w:rFonts w:ascii="Arial" w:hAnsi="Arial" w:cs="Arial"/>
+          <w:color w:val="262626"/>
+          <w:sz w:val="34"/>
+          <w:szCs w:val="34"/>
+          <w:bdr w:val="none" w:sz="0" w:space="0" w:color="auto" w:frame="1"/>
+          <w:shd w:val="clear" w:color="auto" w:fill="FFFFFF"/>
+          <w:lang w:val="en-US"/>
+        </w:rPr>
+        <w:t>There are many taxi companies to choose from in Stockholm. Approved taxis with metered fares always bear yellow number plates. Credit cards are readily accepted.</w:t>
+      </w:r>
+      <w:r>
+        <w:rPr>
+          <w:rFonts w:ascii="Arial" w:hAnsi="Arial" w:cs="Arial"/>
+          <w:b/>
+          <w:bCs/>
+          <w:color w:val="262626"/>
+          <w:sz w:val="34"/>
+          <w:szCs w:val="34"/>
+          <w:bdr w:val="none" w:sz="0" w:space="0" w:color="auto" w:frame="1"/>
+          <w:shd w:val="clear" w:color="auto" w:fill="FFFFFF"/>
+          <w:lang w:val="en-US"/>
+        </w:rPr>
+        <w:br/>
+      </w:r>
+      <w:r>
+        <w:rPr>
+          <w:rFonts w:ascii="Arial" w:hAnsi="Arial" w:cs="Arial"/>
+          <w:b/>
+          <w:bCs/>
+          <w:color w:val="262626"/>
+          <w:sz w:val="34"/>
+          <w:szCs w:val="34"/>
+          <w:bdr w:val="none" w:sz="0" w:space="0" w:color="auto" w:frame="1"/>
+          <w:shd w:val="clear" w:color="auto" w:fill="FFFFFF"/>
+          <w:lang w:val="en-US"/>
+        </w:rPr>
+        <w:br/>
+      </w:r>
+      <w:r>
+        <w:rPr>
+          <w:rStyle w:val="a5"/>
+          <w:rFonts w:ascii="Arial" w:hAnsi="Arial" w:cs="Arial"/>
+          <w:color w:val="262626"/>
+          <w:sz w:val="34"/>
+          <w:szCs w:val="34"/>
+          <w:bdr w:val="none" w:sz="0" w:space="0" w:color="auto" w:frame="1"/>
+          <w:shd w:val="clear" w:color="auto" w:fill="FFFFFF"/>
+          <w:lang w:val="en-US"/>
+        </w:rPr>
+        <w:lastRenderedPageBreak/>
+        <w:t>NOTE: </w:t>
+      </w:r>
+      <w:r>
+        <w:rPr>
+          <w:rFonts w:ascii="Arial" w:hAnsi="Arial" w:cs="Arial"/>
+          <w:color w:val="262626"/>
+          <w:sz w:val="34"/>
+          <w:szCs w:val="34"/>
+          <w:bdr w:val="none" w:sz="0" w:space="0" w:color="auto" w:frame="1"/>
+          <w:shd w:val="clear" w:color="auto" w:fill="FFFFFF"/>
+          <w:lang w:val="en-US"/>
+        </w:rPr>
+        <w:t>Taxi prices are not regulated in Sweden; they may vary greatly. It is the customer’s responsibility to check prices beforehand. Check the price on the yellow-and-white label (pictured in the right corner above), which is usually on the rear door window, before entering the vehicle. The highest unit price of most taxis is between SEK 290 - 390.</w:t>
+      </w:r>
+    </w:p>
+    <w:p>
+      <w:pPr>
+        <w:rPr>
+          <w:b/>
+          <w:sz w:val="48"/>
+          <w:szCs w:val="44"/>
+          <w:lang w:val="en-US"/>
+        </w:rPr>
+      </w:pPr>
     </w:p>
     <w:p>
       <w:pPr>

</xml_diff>

<commit_message>
transport tram and boat content added
</commit_message>
<xml_diff>
--- a/images/transport/transport.docx
+++ b/images/transport/transport.docx
@@ -2725,79 +2725,326 @@
     <w:p>
       <w:pPr>
         <w:rPr>
+          <w:rFonts w:ascii="Arial" w:hAnsi="Arial" w:cs="Arial"/>
+          <w:color w:val="262626"/>
+          <w:sz w:val="34"/>
+          <w:szCs w:val="34"/>
+          <w:bdr w:val="none" w:sz="0" w:space="0" w:color="auto" w:frame="1"/>
+          <w:shd w:val="clear" w:color="auto" w:fill="FFFFFF"/>
+          <w:lang w:val="en-US"/>
+        </w:rPr>
+      </w:pPr>
+      <w:r>
+        <w:rPr>
+          <w:rStyle w:val="a5"/>
+          <w:rFonts w:ascii="Arial" w:hAnsi="Arial" w:cs="Arial"/>
+          <w:color w:val="262626"/>
+          <w:sz w:val="34"/>
+          <w:szCs w:val="34"/>
+          <w:bdr w:val="none" w:sz="0" w:space="0" w:color="auto" w:frame="1"/>
+          <w:shd w:val="clear" w:color="auto" w:fill="FFFFFF"/>
+          <w:lang w:val="en-US"/>
+        </w:rPr>
+        <w:t>There are many taxi companies to choose from in Stockholm. Approved taxis with metered fares always bear yellow number plates. Credit cards are readily accepted.</w:t>
+      </w:r>
+      <w:r>
+        <w:rPr>
+          <w:rFonts w:ascii="Arial" w:hAnsi="Arial" w:cs="Arial"/>
+          <w:b/>
+          <w:bCs/>
+          <w:color w:val="262626"/>
+          <w:sz w:val="34"/>
+          <w:szCs w:val="34"/>
+          <w:bdr w:val="none" w:sz="0" w:space="0" w:color="auto" w:frame="1"/>
+          <w:shd w:val="clear" w:color="auto" w:fill="FFFFFF"/>
+          <w:lang w:val="en-US"/>
+        </w:rPr>
+        <w:br/>
+      </w:r>
+      <w:r>
+        <w:rPr>
+          <w:rFonts w:ascii="Arial" w:hAnsi="Arial" w:cs="Arial"/>
+          <w:b/>
+          <w:bCs/>
+          <w:color w:val="262626"/>
+          <w:sz w:val="34"/>
+          <w:szCs w:val="34"/>
+          <w:bdr w:val="none" w:sz="0" w:space="0" w:color="auto" w:frame="1"/>
+          <w:shd w:val="clear" w:color="auto" w:fill="FFFFFF"/>
+          <w:lang w:val="en-US"/>
+        </w:rPr>
+        <w:br/>
+      </w:r>
+      <w:r>
+        <w:rPr>
+          <w:rStyle w:val="a5"/>
+          <w:rFonts w:ascii="Arial" w:hAnsi="Arial" w:cs="Arial"/>
+          <w:color w:val="262626"/>
+          <w:sz w:val="34"/>
+          <w:szCs w:val="34"/>
+          <w:bdr w:val="none" w:sz="0" w:space="0" w:color="auto" w:frame="1"/>
+          <w:shd w:val="clear" w:color="auto" w:fill="FFFFFF"/>
+          <w:lang w:val="en-US"/>
+        </w:rPr>
+        <w:lastRenderedPageBreak/>
+        <w:t>NOTE: </w:t>
+      </w:r>
+      <w:r>
+        <w:rPr>
+          <w:rFonts w:ascii="Arial" w:hAnsi="Arial" w:cs="Arial"/>
+          <w:color w:val="262626"/>
+          <w:sz w:val="34"/>
+          <w:szCs w:val="34"/>
+          <w:bdr w:val="none" w:sz="0" w:space="0" w:color="auto" w:frame="1"/>
+          <w:shd w:val="clear" w:color="auto" w:fill="FFFFFF"/>
+          <w:lang w:val="en-US"/>
+        </w:rPr>
+        <w:t>Taxi prices are not regulated in Sweden; they may vary greatly. It is the customer’s responsibility to check prices beforehand. Check the price on the yellow-and-white label (pictured in the right corner above), which is usually on the rear door window, before entering the vehicle. The highest unit price of most taxis is between SEK 290 - 390.</w:t>
+      </w:r>
+    </w:p>
+    <w:p>
+      <w:pPr>
+        <w:rPr>
+          <w:rFonts w:ascii="Arial" w:hAnsi="Arial" w:cs="Arial"/>
+          <w:color w:val="262626"/>
+          <w:sz w:val="34"/>
+          <w:szCs w:val="34"/>
+          <w:bdr w:val="none" w:sz="0" w:space="0" w:color="auto" w:frame="1"/>
+          <w:shd w:val="clear" w:color="auto" w:fill="FFFFFF"/>
+          <w:lang w:val="en-US"/>
+        </w:rPr>
+      </w:pPr>
+    </w:p>
+    <w:p>
+      <w:pPr>
+        <w:shd w:val="clear" w:color="auto" w:fill="2B2B2B"/>
+        <w:spacing w:beforeAutospacing="1" w:after="0" w:afterAutospacing="1" w:line="240" w:lineRule="auto"/>
+        <w:textAlignment w:val="baseline"/>
+        <w:outlineLvl w:val="3"/>
+        <w:rPr>
+          <w:rFonts w:ascii="Arial" w:eastAsia="Times New Roman" w:hAnsi="Arial" w:cs="Arial"/>
+          <w:b/>
+          <w:bCs/>
+          <w:color w:val="FFFFFF"/>
+          <w:sz w:val="24"/>
+          <w:szCs w:val="24"/>
+          <w:lang w:val="en-US" w:eastAsia="ru-RU"/>
+        </w:rPr>
+      </w:pPr>
+      <w:r>
+        <w:rPr>
+          <w:rFonts w:ascii="Arial" w:eastAsia="Times New Roman" w:hAnsi="Arial" w:cs="Arial"/>
+          <w:b/>
+          <w:bCs/>
+          <w:color w:val="99CC00"/>
+          <w:sz w:val="24"/>
+          <w:szCs w:val="24"/>
+          <w:bdr w:val="none" w:sz="0" w:space="0" w:color="auto" w:frame="1"/>
+          <w:lang w:val="en-US" w:eastAsia="ru-RU"/>
+        </w:rPr>
+        <w:t>Boats — </w:t>
+      </w:r>
+      <w:r>
+        <w:rPr>
+          <w:rFonts w:ascii="inherit" w:eastAsia="Times New Roman" w:hAnsi="inherit" w:cs="Arial"/>
+          <w:b/>
+          <w:bCs/>
+          <w:i/>
+          <w:iCs/>
+          <w:color w:val="99CC00"/>
+          <w:sz w:val="24"/>
+          <w:szCs w:val="24"/>
+          <w:lang w:val="en-US" w:eastAsia="ru-RU"/>
+        </w:rPr>
+        <w:t>båtarna</w:t>
+      </w:r>
+    </w:p>
+    <w:p>
+      <w:pPr>
+        <w:shd w:val="clear" w:color="auto" w:fill="2B2B2B"/>
+        <w:spacing w:before="100" w:beforeAutospacing="1" w:after="100" w:afterAutospacing="1" w:line="240" w:lineRule="auto"/>
+        <w:textAlignment w:val="baseline"/>
+        <w:rPr>
+          <w:rFonts w:ascii="Times New Roman" w:eastAsia="Times New Roman" w:hAnsi="Times New Roman" w:cs="Times New Roman"/>
+          <w:color w:val="FFFFFF"/>
+          <w:sz w:val="26"/>
+          <w:szCs w:val="26"/>
+          <w:lang w:val="en-US" w:eastAsia="ru-RU"/>
+        </w:rPr>
+      </w:pPr>
+      <w:r>
+        <w:rPr>
+          <w:rFonts w:ascii="Times New Roman" w:eastAsia="Times New Roman" w:hAnsi="Times New Roman" w:cs="Times New Roman"/>
+          <w:color w:val="FFFFFF"/>
+          <w:sz w:val="26"/>
+          <w:szCs w:val="26"/>
+          <w:lang w:val="en-US" w:eastAsia="ru-RU"/>
+        </w:rPr>
+        <w:t>Public transport by boat is what makes Stockholm charming. Stockholm is called the Venice of the north after all! Public boats are larger and more stable than gondolas, so maybe not as romantic but more practical.</w:t>
+      </w:r>
+    </w:p>
+    <w:p>
+      <w:pPr>
+        <w:shd w:val="clear" w:color="auto" w:fill="2B2B2B"/>
+        <w:spacing w:before="100" w:beforeAutospacing="1" w:after="100" w:afterAutospacing="1" w:line="240" w:lineRule="auto"/>
+        <w:textAlignment w:val="baseline"/>
+        <w:rPr>
+          <w:rFonts w:ascii="Times New Roman" w:eastAsia="Times New Roman" w:hAnsi="Times New Roman" w:cs="Times New Roman"/>
+          <w:color w:val="FFFFFF"/>
+          <w:sz w:val="26"/>
+          <w:szCs w:val="26"/>
+          <w:lang w:val="en-US" w:eastAsia="ru-RU"/>
+        </w:rPr>
+      </w:pPr>
+      <w:r>
+        <w:rPr>
+          <w:rFonts w:ascii="Times New Roman" w:eastAsia="Times New Roman" w:hAnsi="Times New Roman" w:cs="Times New Roman"/>
+          <w:color w:val="FFFFFF"/>
+          <w:sz w:val="26"/>
+          <w:szCs w:val="26"/>
+          <w:lang w:val="en-US" w:eastAsia="ru-RU"/>
+        </w:rPr>
+        <w:t>Trains can be suspended due to leaves or ice on tracks, buses can be delayed by traffic or snow but nothing stops the boats; not even ice, as they are equipped with ice-breakers. Come when it is -10/15°C to live this wonderful experience of gliding through the ice in Stockholm’s harbour.</w:t>
+      </w:r>
+    </w:p>
+    <w:p>
+      <w:pPr>
+        <w:shd w:val="clear" w:color="auto" w:fill="2B2B2B"/>
+        <w:spacing w:beforeAutospacing="1" w:after="0" w:afterAutospacing="1" w:line="240" w:lineRule="auto"/>
+        <w:textAlignment w:val="baseline"/>
+        <w:rPr>
+          <w:rFonts w:ascii="Times New Roman" w:eastAsia="Times New Roman" w:hAnsi="Times New Roman" w:cs="Times New Roman"/>
+          <w:color w:val="FFFFFF"/>
+          <w:sz w:val="26"/>
+          <w:szCs w:val="26"/>
+          <w:lang w:val="en-US" w:eastAsia="ru-RU"/>
+        </w:rPr>
+      </w:pPr>
+      <w:r>
+        <w:rPr>
+          <w:rFonts w:ascii="inherit" w:eastAsia="Times New Roman" w:hAnsi="inherit" w:cs="Times New Roman"/>
+          <w:i/>
+          <w:iCs/>
+          <w:color w:val="FFFFFF"/>
+          <w:sz w:val="26"/>
+          <w:lang w:val="en-US" w:eastAsia="ru-RU"/>
+        </w:rPr>
+        <w:t>Djurgårdsfärjan</w:t>
+      </w:r>
+      <w:r>
+        <w:rPr>
+          <w:rFonts w:ascii="Times New Roman" w:eastAsia="Times New Roman" w:hAnsi="Times New Roman" w:cs="Times New Roman"/>
+          <w:color w:val="FFFFFF"/>
+          <w:sz w:val="26"/>
+          <w:szCs w:val="26"/>
+          <w:lang w:val="en-US" w:eastAsia="ru-RU"/>
+        </w:rPr>
+        <w:t> shuttles back and forth between Slussen/Gamla Stan and Djurgården, every 20 minutes.</w:t>
+      </w:r>
+    </w:p>
+    <w:p>
+      <w:pPr>
+        <w:shd w:val="clear" w:color="auto" w:fill="2B2B2B"/>
+        <w:spacing w:beforeAutospacing="1" w:after="0" w:afterAutospacing="1" w:line="240" w:lineRule="auto"/>
+        <w:textAlignment w:val="baseline"/>
+        <w:rPr>
+          <w:rFonts w:ascii="Times New Roman" w:eastAsia="Times New Roman" w:hAnsi="Times New Roman" w:cs="Times New Roman"/>
+          <w:color w:val="FFFFFF"/>
+          <w:sz w:val="26"/>
+          <w:szCs w:val="26"/>
+          <w:lang w:val="en-US" w:eastAsia="ru-RU"/>
+        </w:rPr>
+      </w:pPr>
+      <w:r>
+        <w:rPr>
+          <w:rFonts w:ascii="inherit" w:eastAsia="Times New Roman" w:hAnsi="inherit" w:cs="Times New Roman"/>
+          <w:i/>
+          <w:iCs/>
+          <w:color w:val="FFFFFF"/>
+          <w:sz w:val="26"/>
+          <w:lang w:val="en-US" w:eastAsia="ru-RU"/>
+        </w:rPr>
+        <w:t>Sjövägen</w:t>
+      </w:r>
+      <w:r>
+        <w:rPr>
+          <w:rFonts w:ascii="Times New Roman" w:eastAsia="Times New Roman" w:hAnsi="Times New Roman" w:cs="Times New Roman"/>
+          <w:color w:val="FFFFFF"/>
+          <w:sz w:val="26"/>
+          <w:szCs w:val="26"/>
+          <w:lang w:val="en-US" w:eastAsia="ru-RU"/>
+        </w:rPr>
+        <w:t> runs between Frihamnen and Nybroplan, via Lidingö, Nacka strand, Finnboda and Djurgården.</w:t>
+      </w:r>
+    </w:p>
+    <w:p>
+      <w:pPr>
+        <w:shd w:val="clear" w:color="auto" w:fill="2B2B2B"/>
+        <w:spacing w:beforeAutospacing="1" w:after="0" w:afterAutospacing="1" w:line="240" w:lineRule="auto"/>
+        <w:textAlignment w:val="baseline"/>
+        <w:rPr>
+          <w:rFonts w:ascii="Times New Roman" w:eastAsia="Times New Roman" w:hAnsi="Times New Roman" w:cs="Times New Roman"/>
+          <w:color w:val="FFFFFF"/>
+          <w:sz w:val="26"/>
+          <w:szCs w:val="26"/>
+          <w:lang w:val="en-US" w:eastAsia="ru-RU"/>
+        </w:rPr>
+      </w:pPr>
+      <w:r>
+        <w:rPr>
+          <w:rFonts w:ascii="inherit" w:eastAsia="Times New Roman" w:hAnsi="inherit" w:cs="Times New Roman"/>
+          <w:i/>
+          <w:iCs/>
+          <w:color w:val="FFFFFF"/>
+          <w:sz w:val="26"/>
+          <w:lang w:val="en-US" w:eastAsia="ru-RU"/>
+        </w:rPr>
+        <w:t>Riddarfjärdslinjen</w:t>
+      </w:r>
+      <w:r>
+        <w:rPr>
+          <w:rFonts w:ascii="Times New Roman" w:eastAsia="Times New Roman" w:hAnsi="Times New Roman" w:cs="Times New Roman"/>
+          <w:color w:val="FFFFFF"/>
+          <w:sz w:val="26"/>
+          <w:szCs w:val="26"/>
+          <w:lang w:val="en-US" w:eastAsia="ru-RU"/>
+        </w:rPr>
+        <w:t> (line 85) links Södermalm and Kungsholmen, forming a triangle between Söder Mälarstrand, Klara Mälarstrand and Kungsholmstorg.</w:t>
+      </w:r>
+    </w:p>
+    <w:p>
+      <w:pPr>
+        <w:shd w:val="clear" w:color="auto" w:fill="2B2B2B"/>
+        <w:spacing w:before="100" w:beforeAutospacing="1" w:after="100" w:afterAutospacing="1" w:line="240" w:lineRule="auto"/>
+        <w:textAlignment w:val="baseline"/>
+        <w:rPr>
+          <w:rFonts w:ascii="Times New Roman" w:eastAsia="Times New Roman" w:hAnsi="Times New Roman" w:cs="Times New Roman"/>
+          <w:color w:val="FFFFFF"/>
+          <w:sz w:val="26"/>
+          <w:szCs w:val="26"/>
+          <w:lang w:val="en-US" w:eastAsia="ru-RU"/>
+        </w:rPr>
+      </w:pPr>
+      <w:r>
+        <w:rPr>
+          <w:rFonts w:ascii="Times New Roman" w:eastAsia="Times New Roman" w:hAnsi="Times New Roman" w:cs="Times New Roman"/>
+          <w:color w:val="FFFFFF"/>
+          <w:sz w:val="26"/>
+          <w:szCs w:val="26"/>
+          <w:lang w:val="en-US" w:eastAsia="ru-RU"/>
+        </w:rPr>
+        <w:t>For a free ride, take the line between Södermalm and Hammarby Sjöstad.</w:t>
+      </w:r>
+    </w:p>
+    <w:p>
+      <w:pPr>
+        <w:rPr>
           <w:b/>
           <w:sz w:val="48"/>
           <w:szCs w:val="44"/>
           <w:lang w:val="en-US"/>
         </w:rPr>
       </w:pPr>
-      <w:r>
-        <w:rPr>
-          <w:rStyle w:val="a5"/>
-          <w:rFonts w:ascii="Arial" w:hAnsi="Arial" w:cs="Arial"/>
-          <w:color w:val="262626"/>
-          <w:sz w:val="34"/>
-          <w:szCs w:val="34"/>
-          <w:bdr w:val="none" w:sz="0" w:space="0" w:color="auto" w:frame="1"/>
-          <w:shd w:val="clear" w:color="auto" w:fill="FFFFFF"/>
-          <w:lang w:val="en-US"/>
-        </w:rPr>
-        <w:t>There are many taxi companies to choose from in Stockholm. Approved taxis with metered fares always bear yellow number plates. Credit cards are readily accepted.</w:t>
-      </w:r>
-      <w:r>
-        <w:rPr>
-          <w:rFonts w:ascii="Arial" w:hAnsi="Arial" w:cs="Arial"/>
-          <w:b/>
-          <w:bCs/>
-          <w:color w:val="262626"/>
-          <w:sz w:val="34"/>
-          <w:szCs w:val="34"/>
-          <w:bdr w:val="none" w:sz="0" w:space="0" w:color="auto" w:frame="1"/>
-          <w:shd w:val="clear" w:color="auto" w:fill="FFFFFF"/>
-          <w:lang w:val="en-US"/>
-        </w:rPr>
-        <w:br/>
-      </w:r>
-      <w:r>
-        <w:rPr>
-          <w:rFonts w:ascii="Arial" w:hAnsi="Arial" w:cs="Arial"/>
-          <w:b/>
-          <w:bCs/>
-          <w:color w:val="262626"/>
-          <w:sz w:val="34"/>
-          <w:szCs w:val="34"/>
-          <w:bdr w:val="none" w:sz="0" w:space="0" w:color="auto" w:frame="1"/>
-          <w:shd w:val="clear" w:color="auto" w:fill="FFFFFF"/>
-          <w:lang w:val="en-US"/>
-        </w:rPr>
-        <w:br/>
-      </w:r>
-      <w:r>
-        <w:rPr>
-          <w:rStyle w:val="a5"/>
-          <w:rFonts w:ascii="Arial" w:hAnsi="Arial" w:cs="Arial"/>
-          <w:color w:val="262626"/>
-          <w:sz w:val="34"/>
-          <w:szCs w:val="34"/>
-          <w:bdr w:val="none" w:sz="0" w:space="0" w:color="auto" w:frame="1"/>
-          <w:shd w:val="clear" w:color="auto" w:fill="FFFFFF"/>
-          <w:lang w:val="en-US"/>
-        </w:rPr>
-        <w:lastRenderedPageBreak/>
-        <w:t>NOTE: </w:t>
-      </w:r>
-      <w:r>
-        <w:rPr>
-          <w:rFonts w:ascii="Arial" w:hAnsi="Arial" w:cs="Arial"/>
-          <w:color w:val="262626"/>
-          <w:sz w:val="34"/>
-          <w:szCs w:val="34"/>
-          <w:bdr w:val="none" w:sz="0" w:space="0" w:color="auto" w:frame="1"/>
-          <w:shd w:val="clear" w:color="auto" w:fill="FFFFFF"/>
-          <w:lang w:val="en-US"/>
-        </w:rPr>
-        <w:t>Taxi prices are not regulated in Sweden; they may vary greatly. It is the customer’s responsibility to check prices beforehand. Check the price on the yellow-and-white label (pictured in the right corner above), which is usually on the rear door window, before entering the vehicle. The highest unit price of most taxis is between SEK 290 - 390.</w:t>
-      </w:r>
     </w:p>
     <w:p>
       <w:pPr>

</xml_diff>